<commit_message>
Added diagrams for task 1
</commit_message>
<xml_diff>
--- a/Lab3/3.docx
+++ b/Lab3/3.docx
@@ -4556,13 +4556,15 @@
               <w:jc w:val="center"/>
               <w:rPr>
                 <w:rFonts w:ascii="Times New Roman" w:eastAsia="Symbol" w:hAnsi="Times New Roman" w:cs="Symbol"/>
-              </w:rPr>
-            </w:pPr>
-            <w:r>
-              <w:rPr>
-                <w:rFonts w:ascii="Times New Roman" w:eastAsia="Symbol" w:hAnsi="Times New Roman" w:cs="Symbol"/>
-                <w:sz w:val="24"/>
-                <w:szCs w:val="24"/>
+                <w:sz w:val="26"/>
+                <w:szCs w:val="26"/>
+              </w:rPr>
+            </w:pPr>
+            <w:r>
+              <w:rPr>
+                <w:rFonts w:ascii="Times New Roman" w:eastAsia="Symbol" w:hAnsi="Times New Roman" w:cs="Symbol"/>
+                <w:sz w:val="26"/>
+                <w:szCs w:val="26"/>
                 <w:lang w:val="uk-UA"/>
               </w:rPr>
               <w:t>0</w:t>
@@ -4584,13 +4586,15 @@
               <w:jc w:val="center"/>
               <w:rPr>
                 <w:rFonts w:ascii="Times New Roman" w:eastAsia="Symbol" w:hAnsi="Times New Roman" w:cs="Symbol"/>
-              </w:rPr>
-            </w:pPr>
-            <w:r>
-              <w:rPr>
-                <w:rFonts w:ascii="Times New Roman" w:eastAsia="Symbol" w:hAnsi="Times New Roman" w:cs="Symbol"/>
-                <w:sz w:val="24"/>
-                <w:szCs w:val="24"/>
+                <w:sz w:val="26"/>
+                <w:szCs w:val="26"/>
+              </w:rPr>
+            </w:pPr>
+            <w:r>
+              <w:rPr>
+                <w:rFonts w:ascii="Times New Roman" w:eastAsia="Symbol" w:hAnsi="Times New Roman" w:cs="Symbol"/>
+                <w:sz w:val="26"/>
+                <w:szCs w:val="26"/>
                 <w:lang w:val="uk-UA"/>
               </w:rPr>
               <w:t>1</w:t>
@@ -4612,13 +4616,15 @@
               <w:jc w:val="center"/>
               <w:rPr>
                 <w:rFonts w:ascii="Times New Roman" w:eastAsia="Symbol" w:hAnsi="Times New Roman" w:cs="Symbol"/>
-              </w:rPr>
-            </w:pPr>
-            <w:r>
-              <w:rPr>
-                <w:rFonts w:ascii="Times New Roman" w:eastAsia="Symbol" w:hAnsi="Times New Roman" w:cs="Symbol"/>
-                <w:sz w:val="24"/>
-                <w:szCs w:val="24"/>
+                <w:sz w:val="26"/>
+                <w:szCs w:val="26"/>
+              </w:rPr>
+            </w:pPr>
+            <w:r>
+              <w:rPr>
+                <w:rFonts w:ascii="Times New Roman" w:eastAsia="Symbol" w:hAnsi="Times New Roman" w:cs="Symbol"/>
+                <w:sz w:val="26"/>
+                <w:szCs w:val="26"/>
                 <w:lang w:val="uk-UA"/>
               </w:rPr>
               <w:t>0</w:t>
@@ -4640,13 +4646,15 @@
               <w:jc w:val="center"/>
               <w:rPr>
                 <w:rFonts w:ascii="Times New Roman" w:eastAsia="Symbol" w:hAnsi="Times New Roman" w:cs="Symbol"/>
-              </w:rPr>
-            </w:pPr>
-            <w:r>
-              <w:rPr>
-                <w:rFonts w:ascii="Times New Roman" w:eastAsia="Symbol" w:hAnsi="Times New Roman" w:cs="Symbol"/>
-                <w:sz w:val="24"/>
-                <w:szCs w:val="24"/>
+                <w:sz w:val="26"/>
+                <w:szCs w:val="26"/>
+              </w:rPr>
+            </w:pPr>
+            <w:r>
+              <w:rPr>
+                <w:rFonts w:ascii="Times New Roman" w:eastAsia="Symbol" w:hAnsi="Times New Roman" w:cs="Symbol"/>
+                <w:sz w:val="26"/>
+                <w:szCs w:val="26"/>
                 <w:lang w:val="uk-UA"/>
               </w:rPr>
               <w:t>1</w:t>
@@ -4668,13 +4676,15 @@
               <w:jc w:val="center"/>
               <w:rPr>
                 <w:rFonts w:ascii="Times New Roman" w:eastAsia="Symbol" w:hAnsi="Times New Roman" w:cs="Symbol"/>
-              </w:rPr>
-            </w:pPr>
-            <w:r>
-              <w:rPr>
-                <w:rFonts w:ascii="Times New Roman" w:eastAsia="Symbol" w:hAnsi="Times New Roman" w:cs="Symbol"/>
-                <w:sz w:val="24"/>
-                <w:szCs w:val="24"/>
+                <w:sz w:val="26"/>
+                <w:szCs w:val="26"/>
+              </w:rPr>
+            </w:pPr>
+            <w:r>
+              <w:rPr>
+                <w:rFonts w:ascii="Times New Roman" w:eastAsia="Symbol" w:hAnsi="Times New Roman" w:cs="Symbol"/>
+                <w:sz w:val="26"/>
+                <w:szCs w:val="26"/>
                 <w:lang w:val="uk-UA"/>
               </w:rPr>
               <w:t>1</w:t>
@@ -4696,13 +4706,15 @@
               <w:jc w:val="center"/>
               <w:rPr>
                 <w:rFonts w:ascii="Times New Roman" w:eastAsia="Symbol" w:hAnsi="Times New Roman" w:cs="Symbol"/>
-              </w:rPr>
-            </w:pPr>
-            <w:r>
-              <w:rPr>
-                <w:rFonts w:ascii="Times New Roman" w:eastAsia="Symbol" w:hAnsi="Times New Roman" w:cs="Symbol"/>
-                <w:sz w:val="24"/>
-                <w:szCs w:val="24"/>
+                <w:sz w:val="26"/>
+                <w:szCs w:val="26"/>
+              </w:rPr>
+            </w:pPr>
+            <w:r>
+              <w:rPr>
+                <w:rFonts w:ascii="Times New Roman" w:eastAsia="Symbol" w:hAnsi="Times New Roman" w:cs="Symbol"/>
+                <w:sz w:val="26"/>
+                <w:szCs w:val="26"/>
                 <w:lang w:val="uk-UA"/>
               </w:rPr>
               <w:t>0</w:t>
@@ -4724,13 +4736,15 @@
               <w:jc w:val="center"/>
               <w:rPr>
                 <w:rFonts w:ascii="Times New Roman" w:eastAsia="Symbol" w:hAnsi="Times New Roman" w:cs="Symbol"/>
-              </w:rPr>
-            </w:pPr>
-            <w:r>
-              <w:rPr>
-                <w:rFonts w:ascii="Times New Roman" w:eastAsia="Symbol" w:hAnsi="Times New Roman" w:cs="Symbol"/>
-                <w:sz w:val="24"/>
-                <w:szCs w:val="24"/>
+                <w:sz w:val="26"/>
+                <w:szCs w:val="26"/>
+              </w:rPr>
+            </w:pPr>
+            <w:r>
+              <w:rPr>
+                <w:rFonts w:ascii="Times New Roman" w:eastAsia="Symbol" w:hAnsi="Times New Roman" w:cs="Symbol"/>
+                <w:sz w:val="26"/>
+                <w:szCs w:val="26"/>
                 <w:lang w:val="uk-UA"/>
               </w:rPr>
               <w:t>0</w:t>
@@ -4753,13 +4767,15 @@
               <w:jc w:val="center"/>
               <w:rPr>
                 <w:rFonts w:ascii="Times New Roman" w:eastAsia="Symbol" w:hAnsi="Times New Roman" w:cs="Symbol"/>
-              </w:rPr>
-            </w:pPr>
-            <w:r>
-              <w:rPr>
-                <w:rFonts w:ascii="Times New Roman" w:eastAsia="Symbol" w:hAnsi="Times New Roman" w:cs="Symbol"/>
-                <w:sz w:val="24"/>
-                <w:szCs w:val="24"/>
+                <w:sz w:val="26"/>
+                <w:szCs w:val="26"/>
+              </w:rPr>
+            </w:pPr>
+            <w:r>
+              <w:rPr>
+                <w:rFonts w:ascii="Times New Roman" w:eastAsia="Symbol" w:hAnsi="Times New Roman" w:cs="Symbol"/>
+                <w:sz w:val="26"/>
+                <w:szCs w:val="26"/>
                 <w:lang w:val="uk-UA"/>
               </w:rPr>
               <w:t>1</w:t>
@@ -4781,13 +4797,15 @@
               <w:jc w:val="center"/>
               <w:rPr>
                 <w:rFonts w:ascii="Times New Roman" w:eastAsia="Symbol" w:hAnsi="Times New Roman" w:cs="Symbol"/>
-              </w:rPr>
-            </w:pPr>
-            <w:r>
-              <w:rPr>
-                <w:rFonts w:ascii="Times New Roman" w:eastAsia="Symbol" w:hAnsi="Times New Roman" w:cs="Symbol"/>
-                <w:sz w:val="24"/>
-                <w:szCs w:val="24"/>
+                <w:sz w:val="26"/>
+                <w:szCs w:val="26"/>
+              </w:rPr>
+            </w:pPr>
+            <w:r>
+              <w:rPr>
+                <w:rFonts w:ascii="Times New Roman" w:eastAsia="Symbol" w:hAnsi="Times New Roman" w:cs="Symbol"/>
+                <w:sz w:val="26"/>
+                <w:szCs w:val="26"/>
                 <w:lang w:val="uk-UA"/>
               </w:rPr>
               <w:t>0</w:t>
@@ -4809,13 +4827,15 @@
               <w:jc w:val="center"/>
               <w:rPr>
                 <w:rFonts w:ascii="Times New Roman" w:eastAsia="Symbol" w:hAnsi="Times New Roman" w:cs="Symbol"/>
-              </w:rPr>
-            </w:pPr>
-            <w:r>
-              <w:rPr>
-                <w:rFonts w:ascii="Times New Roman" w:eastAsia="Symbol" w:hAnsi="Times New Roman" w:cs="Symbol"/>
-                <w:sz w:val="24"/>
-                <w:szCs w:val="24"/>
+                <w:sz w:val="26"/>
+                <w:szCs w:val="26"/>
+              </w:rPr>
+            </w:pPr>
+            <w:r>
+              <w:rPr>
+                <w:rFonts w:ascii="Times New Roman" w:eastAsia="Symbol" w:hAnsi="Times New Roman" w:cs="Symbol"/>
+                <w:sz w:val="26"/>
+                <w:szCs w:val="26"/>
                 <w:lang w:val="uk-UA"/>
               </w:rPr>
               <w:t>*</w:t>
@@ -4837,13 +4857,15 @@
               <w:jc w:val="center"/>
               <w:rPr>
                 <w:rFonts w:ascii="Times New Roman" w:eastAsia="Symbol" w:hAnsi="Times New Roman" w:cs="Symbol"/>
-              </w:rPr>
-            </w:pPr>
-            <w:r>
-              <w:rPr>
-                <w:rFonts w:ascii="Times New Roman" w:eastAsia="Symbol" w:hAnsi="Times New Roman" w:cs="Symbol"/>
-                <w:sz w:val="24"/>
-                <w:szCs w:val="24"/>
+                <w:sz w:val="26"/>
+                <w:szCs w:val="26"/>
+              </w:rPr>
+            </w:pPr>
+            <w:r>
+              <w:rPr>
+                <w:rFonts w:ascii="Times New Roman" w:eastAsia="Symbol" w:hAnsi="Times New Roman" w:cs="Symbol"/>
+                <w:sz w:val="26"/>
+                <w:szCs w:val="26"/>
                 <w:lang w:val="uk-UA"/>
               </w:rPr>
               <w:t>1</w:t>
@@ -4866,13 +4888,15 @@
               <w:jc w:val="center"/>
               <w:rPr>
                 <w:rFonts w:ascii="Times New Roman" w:eastAsia="Symbol" w:hAnsi="Times New Roman" w:cs="Symbol"/>
-              </w:rPr>
-            </w:pPr>
-            <w:r>
-              <w:rPr>
-                <w:rFonts w:ascii="Times New Roman" w:eastAsia="Symbol" w:hAnsi="Times New Roman" w:cs="Symbol"/>
-                <w:sz w:val="24"/>
-                <w:szCs w:val="24"/>
+                <w:sz w:val="26"/>
+                <w:szCs w:val="26"/>
+              </w:rPr>
+            </w:pPr>
+            <w:r>
+              <w:rPr>
+                <w:rFonts w:ascii="Times New Roman" w:eastAsia="Symbol" w:hAnsi="Times New Roman" w:cs="Symbol"/>
+                <w:sz w:val="26"/>
+                <w:szCs w:val="26"/>
                 <w:lang w:val="uk-UA"/>
               </w:rPr>
               <w:t>0</w:t>
@@ -11734,6 +11758,2973 @@
       <w:pPr>
         <w:jc w:val="both"/>
       </w:pPr>
+    </w:p>
+    <w:p>
+      <w:pPr>
+        <w:jc w:val="both"/>
+        <w:rPr>
+          <w:sz w:val="26"/>
+          <w:szCs w:val="26"/>
+        </w:rPr>
+      </w:pPr>
+      <w:r>
+        <w:rPr>
+          <w:sz w:val="26"/>
+          <w:szCs w:val="26"/>
+          <w:lang w:val="uk-UA"/>
+        </w:rPr>
+        <w:t xml:space="preserve">Діаграма Вейча для </w:t>
+      </w:r>
+      <w:r>
+        <w:rPr>
+          <w:sz w:val="26"/>
+          <w:szCs w:val="26"/>
+        </w:rPr>
+        <w:t>D’:</w:t>
+      </w:r>
+    </w:p>
+    <w:p>
+      <w:pPr>
+        <w:jc w:val="both"/>
+        <w:rPr>
+          <w:sz w:val="26"/>
+          <w:szCs w:val="26"/>
+        </w:rPr>
+      </w:pPr>
+      <w:r>
+        <w:rPr>
+          <w:noProof/>
+          <w:sz w:val="26"/>
+          <w:szCs w:val="26"/>
+        </w:rPr>
+        <w:drawing>
+          <wp:inline distT="0" distB="0" distL="0" distR="0">
+            <wp:extent cx="1581912" cy="2743200"/>
+            <wp:effectExtent l="0" t="0" r="0" b="0"/>
+            <wp:docPr id="1" name="Picture 1"/>
+            <wp:cNvGraphicFramePr>
+              <a:graphicFrameLocks xmlns:a="http://schemas.openxmlformats.org/drawingml/2006/main" noChangeAspect="1"/>
+            </wp:cNvGraphicFramePr>
+            <a:graphic xmlns:a="http://schemas.openxmlformats.org/drawingml/2006/main">
+              <a:graphicData uri="http://schemas.openxmlformats.org/drawingml/2006/picture">
+                <pic:pic xmlns:pic="http://schemas.openxmlformats.org/drawingml/2006/picture">
+                  <pic:nvPicPr>
+                    <pic:cNvPr id="0" name="Picture 1"/>
+                    <pic:cNvPicPr>
+                      <a:picLocks noChangeAspect="1" noChangeArrowheads="1"/>
+                    </pic:cNvPicPr>
+                  </pic:nvPicPr>
+                  <pic:blipFill>
+                    <a:blip r:embed="rId5" cstate="print">
+                      <a:extLst>
+                        <a:ext uri="{28A0092B-C50C-407E-A947-70E740481C1C}">
+                          <a14:useLocalDpi xmlns:a14="http://schemas.microsoft.com/office/drawing/2010/main" val="0"/>
+                        </a:ext>
+                      </a:extLst>
+                    </a:blip>
+                    <a:srcRect/>
+                    <a:stretch>
+                      <a:fillRect/>
+                    </a:stretch>
+                  </pic:blipFill>
+                  <pic:spPr bwMode="auto">
+                    <a:xfrm>
+                      <a:off x="0" y="0"/>
+                      <a:ext cx="1581912" cy="2743200"/>
+                    </a:xfrm>
+                    <a:prstGeom prst="rect">
+                      <a:avLst/>
+                    </a:prstGeom>
+                    <a:noFill/>
+                    <a:ln>
+                      <a:noFill/>
+                    </a:ln>
+                  </pic:spPr>
+                </pic:pic>
+              </a:graphicData>
+            </a:graphic>
+          </wp:inline>
+        </w:drawing>
+      </w:r>
+    </w:p>
+    <w:p>
+      <w:pPr>
+        <w:jc w:val="both"/>
+        <w:rPr>
+          <w:rFonts w:eastAsiaTheme="minorEastAsia"/>
+          <w:sz w:val="26"/>
+          <w:szCs w:val="26"/>
+        </w:rPr>
+      </w:pPr>
+      <w:r>
+        <w:rPr>
+          <w:sz w:val="26"/>
+          <w:szCs w:val="26"/>
+        </w:rPr>
+        <w:t xml:space="preserve"> </w:t>
+      </w:r>
+      <m:oMath>
+        <m:sSup>
+          <m:sSupPr>
+            <m:ctrlPr>
+              <w:rPr>
+                <w:rFonts w:ascii="Cambria Math" w:hAnsi="Cambria Math"/>
+                <w:i/>
+                <w:sz w:val="26"/>
+                <w:szCs w:val="26"/>
+              </w:rPr>
+            </m:ctrlPr>
+          </m:sSupPr>
+          <m:e>
+            <m:r>
+              <w:rPr>
+                <w:rFonts w:ascii="Cambria Math" w:hAnsi="Cambria Math"/>
+                <w:sz w:val="26"/>
+                <w:szCs w:val="26"/>
+              </w:rPr>
+              <m:t>D</m:t>
+            </m:r>
+          </m:e>
+          <m:sup>
+            <m:r>
+              <w:rPr>
+                <w:rFonts w:ascii="Cambria Math" w:hAnsi="Cambria Math"/>
+                <w:sz w:val="26"/>
+                <w:szCs w:val="26"/>
+              </w:rPr>
+              <m:t>'</m:t>
+            </m:r>
+          </m:sup>
+        </m:sSup>
+        <m:r>
+          <w:rPr>
+            <w:rFonts w:ascii="Cambria Math" w:hAnsi="Cambria Math"/>
+            <w:sz w:val="26"/>
+            <w:szCs w:val="26"/>
+          </w:rPr>
+          <m:t>=</m:t>
+        </m:r>
+        <m:sSub>
+          <m:sSubPr>
+            <m:ctrlPr>
+              <w:rPr>
+                <w:rFonts w:ascii="Cambria Math" w:hAnsi="Cambria Math"/>
+                <w:i/>
+                <w:sz w:val="26"/>
+                <w:szCs w:val="26"/>
+              </w:rPr>
+            </m:ctrlPr>
+          </m:sSubPr>
+          <m:e>
+            <m:r>
+              <w:rPr>
+                <w:rFonts w:ascii="Cambria Math" w:hAnsi="Cambria Math"/>
+                <w:sz w:val="26"/>
+                <w:szCs w:val="26"/>
+              </w:rPr>
+              <m:t>S</m:t>
+            </m:r>
+          </m:e>
+          <m:sub>
+            <m:r>
+              <w:rPr>
+                <w:rFonts w:ascii="Cambria Math" w:hAnsi="Cambria Math"/>
+                <w:sz w:val="26"/>
+                <w:szCs w:val="26"/>
+              </w:rPr>
+              <m:t>1</m:t>
+            </m:r>
+          </m:sub>
+        </m:sSub>
+        <m:sSub>
+          <m:sSubPr>
+            <m:ctrlPr>
+              <w:rPr>
+                <w:rFonts w:ascii="Cambria Math" w:hAnsi="Cambria Math"/>
+                <w:i/>
+                <w:sz w:val="26"/>
+                <w:szCs w:val="26"/>
+              </w:rPr>
+            </m:ctrlPr>
+          </m:sSubPr>
+          <m:e>
+            <m:r>
+              <w:rPr>
+                <w:rFonts w:ascii="Cambria Math" w:hAnsi="Cambria Math"/>
+                <w:sz w:val="26"/>
+                <w:szCs w:val="26"/>
+              </w:rPr>
+              <m:t>D</m:t>
+            </m:r>
+          </m:e>
+          <m:sub>
+            <m:r>
+              <w:rPr>
+                <w:rFonts w:ascii="Cambria Math" w:hAnsi="Cambria Math"/>
+                <w:sz w:val="26"/>
+                <w:szCs w:val="26"/>
+              </w:rPr>
+              <m:t>i</m:t>
+            </m:r>
+          </m:sub>
+        </m:sSub>
+        <m:r>
+          <w:rPr>
+            <w:rFonts w:ascii="Cambria Math" w:hAnsi="Cambria Math"/>
+            <w:sz w:val="26"/>
+            <w:szCs w:val="26"/>
+          </w:rPr>
+          <m:t>∨</m:t>
+        </m:r>
+        <m:sSub>
+          <m:sSubPr>
+            <m:ctrlPr>
+              <w:rPr>
+                <w:rFonts w:ascii="Cambria Math" w:hAnsi="Cambria Math"/>
+                <w:i/>
+                <w:sz w:val="26"/>
+                <w:szCs w:val="26"/>
+              </w:rPr>
+            </m:ctrlPr>
+          </m:sSubPr>
+          <m:e>
+            <m:r>
+              <w:rPr>
+                <w:rFonts w:ascii="Cambria Math" w:hAnsi="Cambria Math"/>
+                <w:sz w:val="26"/>
+                <w:szCs w:val="26"/>
+              </w:rPr>
+              <m:t>S</m:t>
+            </m:r>
+          </m:e>
+          <m:sub>
+            <m:r>
+              <w:rPr>
+                <w:rFonts w:ascii="Cambria Math" w:hAnsi="Cambria Math"/>
+                <w:sz w:val="26"/>
+                <w:szCs w:val="26"/>
+              </w:rPr>
+              <m:t>2</m:t>
+            </m:r>
+          </m:sub>
+        </m:sSub>
+        <m:sSub>
+          <m:sSubPr>
+            <m:ctrlPr>
+              <w:rPr>
+                <w:rFonts w:ascii="Cambria Math" w:hAnsi="Cambria Math"/>
+                <w:i/>
+                <w:sz w:val="26"/>
+                <w:szCs w:val="26"/>
+              </w:rPr>
+            </m:ctrlPr>
+          </m:sSubPr>
+          <m:e>
+            <m:r>
+              <w:rPr>
+                <w:rFonts w:ascii="Cambria Math" w:hAnsi="Cambria Math"/>
+                <w:sz w:val="26"/>
+                <w:szCs w:val="26"/>
+              </w:rPr>
+              <m:t>D</m:t>
+            </m:r>
+          </m:e>
+          <m:sub>
+            <m:r>
+              <w:rPr>
+                <w:rFonts w:ascii="Cambria Math" w:hAnsi="Cambria Math"/>
+                <w:sz w:val="26"/>
+                <w:szCs w:val="26"/>
+              </w:rPr>
+              <m:t>i</m:t>
+            </m:r>
+          </m:sub>
+        </m:sSub>
+        <m:acc>
+          <m:accPr>
+            <m:chr m:val="̅"/>
+            <m:ctrlPr>
+              <w:rPr>
+                <w:rFonts w:ascii="Cambria Math" w:hAnsi="Cambria Math"/>
+                <w:i/>
+                <w:sz w:val="26"/>
+                <w:szCs w:val="26"/>
+              </w:rPr>
+            </m:ctrlPr>
+          </m:accPr>
+          <m:e>
+            <m:sSub>
+              <m:sSubPr>
+                <m:ctrlPr>
+                  <w:rPr>
+                    <w:rFonts w:ascii="Cambria Math" w:hAnsi="Cambria Math"/>
+                    <w:i/>
+                    <w:sz w:val="26"/>
+                    <w:szCs w:val="26"/>
+                  </w:rPr>
+                </m:ctrlPr>
+              </m:sSubPr>
+              <m:e>
+                <m:r>
+                  <w:rPr>
+                    <w:rFonts w:ascii="Cambria Math" w:hAnsi="Cambria Math"/>
+                    <w:sz w:val="26"/>
+                    <w:szCs w:val="26"/>
+                  </w:rPr>
+                  <m:t>Q</m:t>
+                </m:r>
+              </m:e>
+              <m:sub>
+                <m:r>
+                  <w:rPr>
+                    <w:rFonts w:ascii="Cambria Math" w:hAnsi="Cambria Math"/>
+                    <w:sz w:val="26"/>
+                    <w:szCs w:val="26"/>
+                  </w:rPr>
+                  <m:t>i</m:t>
+                </m:r>
+              </m:sub>
+            </m:sSub>
+          </m:e>
+        </m:acc>
+        <m:r>
+          <w:rPr>
+            <w:rFonts w:ascii="Cambria Math" w:hAnsi="Cambria Math"/>
+            <w:sz w:val="26"/>
+            <w:szCs w:val="26"/>
+          </w:rPr>
+          <m:t>∨</m:t>
+        </m:r>
+        <m:sSub>
+          <m:sSubPr>
+            <m:ctrlPr>
+              <w:rPr>
+                <w:rFonts w:ascii="Cambria Math" w:hAnsi="Cambria Math"/>
+                <w:i/>
+                <w:sz w:val="26"/>
+                <w:szCs w:val="26"/>
+              </w:rPr>
+            </m:ctrlPr>
+          </m:sSubPr>
+          <m:e>
+            <m:r>
+              <w:rPr>
+                <w:rFonts w:ascii="Cambria Math" w:hAnsi="Cambria Math"/>
+                <w:sz w:val="26"/>
+                <w:szCs w:val="26"/>
+              </w:rPr>
+              <m:t>Q</m:t>
+            </m:r>
+          </m:e>
+          <m:sub>
+            <m:r>
+              <w:rPr>
+                <w:rFonts w:ascii="Cambria Math" w:hAnsi="Cambria Math"/>
+                <w:sz w:val="26"/>
+                <w:szCs w:val="26"/>
+              </w:rPr>
+              <m:t>i+1</m:t>
+            </m:r>
+          </m:sub>
+        </m:sSub>
+        <m:acc>
+          <m:accPr>
+            <m:chr m:val="̅"/>
+            <m:ctrlPr>
+              <w:rPr>
+                <w:rFonts w:ascii="Cambria Math" w:hAnsi="Cambria Math"/>
+                <w:i/>
+                <w:sz w:val="26"/>
+                <w:szCs w:val="26"/>
+              </w:rPr>
+            </m:ctrlPr>
+          </m:accPr>
+          <m:e>
+            <m:sSub>
+              <m:sSubPr>
+                <m:ctrlPr>
+                  <w:rPr>
+                    <w:rFonts w:ascii="Cambria Math" w:hAnsi="Cambria Math"/>
+                    <w:i/>
+                    <w:sz w:val="26"/>
+                    <w:szCs w:val="26"/>
+                  </w:rPr>
+                </m:ctrlPr>
+              </m:sSubPr>
+              <m:e>
+                <m:r>
+                  <w:rPr>
+                    <w:rFonts w:ascii="Cambria Math" w:hAnsi="Cambria Math"/>
+                    <w:sz w:val="26"/>
+                    <w:szCs w:val="26"/>
+                  </w:rPr>
+                  <m:t>S</m:t>
+                </m:r>
+              </m:e>
+              <m:sub>
+                <m:r>
+                  <w:rPr>
+                    <w:rFonts w:ascii="Cambria Math" w:hAnsi="Cambria Math"/>
+                    <w:sz w:val="26"/>
+                    <w:szCs w:val="26"/>
+                  </w:rPr>
+                  <m:t>1</m:t>
+                </m:r>
+              </m:sub>
+            </m:sSub>
+            <m:sSub>
+              <m:sSubPr>
+                <m:ctrlPr>
+                  <w:rPr>
+                    <w:rFonts w:ascii="Cambria Math" w:hAnsi="Cambria Math"/>
+                    <w:i/>
+                    <w:sz w:val="26"/>
+                    <w:szCs w:val="26"/>
+                  </w:rPr>
+                </m:ctrlPr>
+              </m:sSubPr>
+              <m:e>
+                <m:r>
+                  <w:rPr>
+                    <w:rFonts w:ascii="Cambria Math" w:hAnsi="Cambria Math"/>
+                    <w:sz w:val="26"/>
+                    <w:szCs w:val="26"/>
+                  </w:rPr>
+                  <m:t>S</m:t>
+                </m:r>
+              </m:e>
+              <m:sub>
+                <m:r>
+                  <w:rPr>
+                    <w:rFonts w:ascii="Cambria Math" w:hAnsi="Cambria Math"/>
+                    <w:sz w:val="26"/>
+                    <w:szCs w:val="26"/>
+                  </w:rPr>
+                  <m:t>2</m:t>
+                </m:r>
+              </m:sub>
+            </m:sSub>
+          </m:e>
+        </m:acc>
+        <m:r>
+          <w:rPr>
+            <w:rFonts w:ascii="Cambria Math" w:hAnsi="Cambria Math"/>
+            <w:sz w:val="26"/>
+            <w:szCs w:val="26"/>
+          </w:rPr>
+          <m:t>∨</m:t>
+        </m:r>
+        <m:sSub>
+          <m:sSubPr>
+            <m:ctrlPr>
+              <w:rPr>
+                <w:rFonts w:ascii="Cambria Math" w:hAnsi="Cambria Math"/>
+                <w:i/>
+                <w:sz w:val="26"/>
+                <w:szCs w:val="26"/>
+              </w:rPr>
+            </m:ctrlPr>
+          </m:sSubPr>
+          <m:e>
+            <m:r>
+              <w:rPr>
+                <w:rFonts w:ascii="Cambria Math" w:hAnsi="Cambria Math"/>
+                <w:sz w:val="26"/>
+                <w:szCs w:val="26"/>
+              </w:rPr>
+              <m:t>Q</m:t>
+            </m:r>
+          </m:e>
+          <m:sub>
+            <m:r>
+              <w:rPr>
+                <w:rFonts w:ascii="Cambria Math" w:hAnsi="Cambria Math"/>
+                <w:sz w:val="26"/>
+                <w:szCs w:val="26"/>
+              </w:rPr>
+              <m:t>i</m:t>
+            </m:r>
+          </m:sub>
+        </m:sSub>
+        <m:sSub>
+          <m:sSubPr>
+            <m:ctrlPr>
+              <w:rPr>
+                <w:rFonts w:ascii="Cambria Math" w:hAnsi="Cambria Math"/>
+                <w:i/>
+                <w:sz w:val="26"/>
+                <w:szCs w:val="26"/>
+              </w:rPr>
+            </m:ctrlPr>
+          </m:sSubPr>
+          <m:e>
+            <m:r>
+              <w:rPr>
+                <w:rFonts w:ascii="Cambria Math" w:hAnsi="Cambria Math"/>
+                <w:sz w:val="26"/>
+                <w:szCs w:val="26"/>
+              </w:rPr>
+              <m:t>S</m:t>
+            </m:r>
+          </m:e>
+          <m:sub>
+            <m:r>
+              <w:rPr>
+                <w:rFonts w:ascii="Cambria Math" w:hAnsi="Cambria Math"/>
+                <w:sz w:val="26"/>
+                <w:szCs w:val="26"/>
+              </w:rPr>
+              <m:t>2</m:t>
+            </m:r>
+          </m:sub>
+        </m:sSub>
+        <m:acc>
+          <m:accPr>
+            <m:chr m:val="̅"/>
+            <m:ctrlPr>
+              <w:rPr>
+                <w:rFonts w:ascii="Cambria Math" w:hAnsi="Cambria Math"/>
+                <w:i/>
+                <w:sz w:val="26"/>
+                <w:szCs w:val="26"/>
+              </w:rPr>
+            </m:ctrlPr>
+          </m:accPr>
+          <m:e>
+            <m:sSub>
+              <m:sSubPr>
+                <m:ctrlPr>
+                  <w:rPr>
+                    <w:rFonts w:ascii="Cambria Math" w:hAnsi="Cambria Math"/>
+                    <w:i/>
+                    <w:sz w:val="26"/>
+                    <w:szCs w:val="26"/>
+                  </w:rPr>
+                </m:ctrlPr>
+              </m:sSubPr>
+              <m:e>
+                <m:r>
+                  <w:rPr>
+                    <w:rFonts w:ascii="Cambria Math" w:hAnsi="Cambria Math"/>
+                    <w:sz w:val="26"/>
+                    <w:szCs w:val="26"/>
+                  </w:rPr>
+                  <m:t>D</m:t>
+                </m:r>
+              </m:e>
+              <m:sub>
+                <m:r>
+                  <w:rPr>
+                    <w:rFonts w:ascii="Cambria Math" w:hAnsi="Cambria Math"/>
+                    <w:sz w:val="26"/>
+                    <w:szCs w:val="26"/>
+                  </w:rPr>
+                  <m:t>i</m:t>
+                </m:r>
+              </m:sub>
+            </m:sSub>
+          </m:e>
+        </m:acc>
+      </m:oMath>
+    </w:p>
+    <w:p>
+      <w:pPr>
+        <w:jc w:val="both"/>
+        <w:rPr>
+          <w:rFonts w:eastAsiaTheme="minorEastAsia"/>
+          <w:sz w:val="26"/>
+          <w:szCs w:val="26"/>
+          <w:lang w:val="uk-UA"/>
+        </w:rPr>
+      </w:pPr>
+      <w:r>
+        <w:rPr>
+          <w:rFonts w:eastAsiaTheme="minorEastAsia"/>
+          <w:sz w:val="26"/>
+          <w:szCs w:val="26"/>
+          <w:lang w:val="uk-UA"/>
+        </w:rPr>
+        <w:t>Складність: 11 елементів</w:t>
+      </w:r>
+    </w:p>
+    <w:p>
+      <w:pPr>
+        <w:jc w:val="both"/>
+        <w:rPr>
+          <w:rFonts w:eastAsiaTheme="minorEastAsia"/>
+          <w:sz w:val="26"/>
+          <w:szCs w:val="26"/>
+          <w:lang w:val="uk-UA"/>
+        </w:rPr>
+      </w:pPr>
+    </w:p>
+    <w:p>
+      <w:pPr>
+        <w:jc w:val="both"/>
+        <w:rPr>
+          <w:rFonts w:eastAsiaTheme="minorEastAsia"/>
+          <w:sz w:val="26"/>
+          <w:szCs w:val="26"/>
+          <w:lang w:val="uk-UA"/>
+        </w:rPr>
+      </w:pPr>
+    </w:p>
+    <w:p>
+      <w:pPr>
+        <w:jc w:val="both"/>
+        <w:rPr>
+          <w:rFonts w:eastAsiaTheme="minorEastAsia"/>
+          <w:sz w:val="26"/>
+          <w:szCs w:val="26"/>
+          <w:lang w:val="uk-UA"/>
+        </w:rPr>
+      </w:pPr>
+    </w:p>
+    <w:p>
+      <w:pPr>
+        <w:jc w:val="both"/>
+        <w:rPr>
+          <w:rFonts w:eastAsiaTheme="minorEastAsia"/>
+          <w:sz w:val="26"/>
+          <w:szCs w:val="26"/>
+          <w:lang w:val="uk-UA"/>
+        </w:rPr>
+      </w:pPr>
+    </w:p>
+    <w:p>
+      <w:pPr>
+        <w:jc w:val="both"/>
+        <w:rPr>
+          <w:rFonts w:eastAsiaTheme="minorEastAsia"/>
+          <w:sz w:val="26"/>
+          <w:szCs w:val="26"/>
+          <w:lang w:val="uk-UA"/>
+        </w:rPr>
+      </w:pPr>
+    </w:p>
+    <w:p>
+      <w:pPr>
+        <w:jc w:val="both"/>
+        <w:rPr>
+          <w:rFonts w:eastAsiaTheme="minorEastAsia"/>
+          <w:sz w:val="26"/>
+          <w:szCs w:val="26"/>
+          <w:lang w:val="uk-UA"/>
+        </w:rPr>
+      </w:pPr>
+    </w:p>
+    <w:p>
+      <w:pPr>
+        <w:jc w:val="both"/>
+        <w:rPr>
+          <w:rFonts w:eastAsiaTheme="minorEastAsia"/>
+          <w:sz w:val="26"/>
+          <w:szCs w:val="26"/>
+          <w:lang w:val="uk-UA"/>
+        </w:rPr>
+      </w:pPr>
+    </w:p>
+    <w:p>
+      <w:pPr>
+        <w:jc w:val="both"/>
+        <w:rPr>
+          <w:rFonts w:eastAsiaTheme="minorEastAsia"/>
+          <w:sz w:val="26"/>
+          <w:szCs w:val="26"/>
+          <w:lang w:val="uk-UA"/>
+        </w:rPr>
+      </w:pPr>
+    </w:p>
+    <w:p>
+      <w:pPr>
+        <w:jc w:val="both"/>
+        <w:rPr>
+          <w:rFonts w:eastAsiaTheme="minorEastAsia"/>
+          <w:sz w:val="26"/>
+          <w:szCs w:val="26"/>
+        </w:rPr>
+      </w:pPr>
+      <w:r>
+        <w:rPr>
+          <w:rFonts w:eastAsiaTheme="minorEastAsia"/>
+          <w:sz w:val="26"/>
+          <w:szCs w:val="26"/>
+          <w:lang w:val="uk-UA"/>
+        </w:rPr>
+        <w:lastRenderedPageBreak/>
+        <w:t xml:space="preserve">Діаграма Вейча для </w:t>
+      </w:r>
+      <w:r>
+        <w:rPr>
+          <w:rFonts w:eastAsiaTheme="minorEastAsia"/>
+          <w:sz w:val="26"/>
+          <w:szCs w:val="26"/>
+        </w:rPr>
+        <w:t>T:</w:t>
+      </w:r>
+    </w:p>
+    <w:p>
+      <w:pPr>
+        <w:jc w:val="both"/>
+        <w:rPr>
+          <w:rFonts w:eastAsiaTheme="minorEastAsia"/>
+          <w:sz w:val="26"/>
+          <w:szCs w:val="26"/>
+        </w:rPr>
+      </w:pPr>
+      <w:r>
+        <w:rPr>
+          <w:rFonts w:eastAsiaTheme="minorEastAsia"/>
+          <w:noProof/>
+          <w:sz w:val="26"/>
+          <w:szCs w:val="26"/>
+        </w:rPr>
+        <w:drawing>
+          <wp:inline distT="0" distB="0" distL="0" distR="0">
+            <wp:extent cx="1572768" cy="2743200"/>
+            <wp:effectExtent l="0" t="0" r="8890" b="0"/>
+            <wp:docPr id="2" name="Picture 2"/>
+            <wp:cNvGraphicFramePr>
+              <a:graphicFrameLocks xmlns:a="http://schemas.openxmlformats.org/drawingml/2006/main" noChangeAspect="1"/>
+            </wp:cNvGraphicFramePr>
+            <a:graphic xmlns:a="http://schemas.openxmlformats.org/drawingml/2006/main">
+              <a:graphicData uri="http://schemas.openxmlformats.org/drawingml/2006/picture">
+                <pic:pic xmlns:pic="http://schemas.openxmlformats.org/drawingml/2006/picture">
+                  <pic:nvPicPr>
+                    <pic:cNvPr id="0" name="Picture 2"/>
+                    <pic:cNvPicPr>
+                      <a:picLocks noChangeAspect="1" noChangeArrowheads="1"/>
+                    </pic:cNvPicPr>
+                  </pic:nvPicPr>
+                  <pic:blipFill>
+                    <a:blip r:embed="rId6" cstate="print">
+                      <a:extLst>
+                        <a:ext uri="{28A0092B-C50C-407E-A947-70E740481C1C}">
+                          <a14:useLocalDpi xmlns:a14="http://schemas.microsoft.com/office/drawing/2010/main" val="0"/>
+                        </a:ext>
+                      </a:extLst>
+                    </a:blip>
+                    <a:srcRect/>
+                    <a:stretch>
+                      <a:fillRect/>
+                    </a:stretch>
+                  </pic:blipFill>
+                  <pic:spPr bwMode="auto">
+                    <a:xfrm>
+                      <a:off x="0" y="0"/>
+                      <a:ext cx="1572768" cy="2743200"/>
+                    </a:xfrm>
+                    <a:prstGeom prst="rect">
+                      <a:avLst/>
+                    </a:prstGeom>
+                    <a:noFill/>
+                    <a:ln>
+                      <a:noFill/>
+                    </a:ln>
+                  </pic:spPr>
+                </pic:pic>
+              </a:graphicData>
+            </a:graphic>
+          </wp:inline>
+        </w:drawing>
+      </w:r>
+    </w:p>
+    <w:p>
+      <w:pPr>
+        <w:jc w:val="both"/>
+        <w:rPr>
+          <w:rFonts w:eastAsiaTheme="minorEastAsia"/>
+          <w:sz w:val="26"/>
+          <w:szCs w:val="26"/>
+          <w:lang w:val="ru-RU"/>
+        </w:rPr>
+      </w:pPr>
+      <w:r>
+        <w:rPr>
+          <w:rFonts w:eastAsiaTheme="minorEastAsia"/>
+          <w:sz w:val="26"/>
+          <w:szCs w:val="26"/>
+        </w:rPr>
+        <w:t xml:space="preserve"> </w:t>
+      </w:r>
+      <m:oMath>
+        <m:r>
+          <w:rPr>
+            <w:rFonts w:ascii="Cambria Math" w:eastAsiaTheme="minorEastAsia" w:hAnsi="Cambria Math"/>
+            <w:sz w:val="26"/>
+            <w:szCs w:val="26"/>
+          </w:rPr>
+          <m:t>T=</m:t>
+        </m:r>
+        <m:sSub>
+          <m:sSubPr>
+            <m:ctrlPr>
+              <w:rPr>
+                <w:rFonts w:ascii="Cambria Math" w:eastAsiaTheme="minorEastAsia" w:hAnsi="Cambria Math"/>
+                <w:i/>
+                <w:sz w:val="26"/>
+                <w:szCs w:val="26"/>
+              </w:rPr>
+            </m:ctrlPr>
+          </m:sSubPr>
+          <m:e>
+            <m:r>
+              <w:rPr>
+                <w:rFonts w:ascii="Cambria Math" w:eastAsiaTheme="minorEastAsia" w:hAnsi="Cambria Math"/>
+                <w:sz w:val="26"/>
+                <w:szCs w:val="26"/>
+              </w:rPr>
+              <m:t>S</m:t>
+            </m:r>
+          </m:e>
+          <m:sub>
+            <m:r>
+              <w:rPr>
+                <w:rFonts w:ascii="Cambria Math" w:eastAsiaTheme="minorEastAsia" w:hAnsi="Cambria Math"/>
+                <w:sz w:val="26"/>
+                <w:szCs w:val="26"/>
+              </w:rPr>
+              <m:t>2</m:t>
+            </m:r>
+          </m:sub>
+        </m:sSub>
+        <m:sSub>
+          <m:sSubPr>
+            <m:ctrlPr>
+              <w:rPr>
+                <w:rFonts w:ascii="Cambria Math" w:eastAsiaTheme="minorEastAsia" w:hAnsi="Cambria Math"/>
+                <w:i/>
+                <w:sz w:val="26"/>
+                <w:szCs w:val="26"/>
+              </w:rPr>
+            </m:ctrlPr>
+          </m:sSubPr>
+          <m:e>
+            <m:r>
+              <w:rPr>
+                <w:rFonts w:ascii="Cambria Math" w:eastAsiaTheme="minorEastAsia" w:hAnsi="Cambria Math"/>
+                <w:sz w:val="26"/>
+                <w:szCs w:val="26"/>
+              </w:rPr>
+              <m:t>D</m:t>
+            </m:r>
+          </m:e>
+          <m:sub>
+            <m:r>
+              <w:rPr>
+                <w:rFonts w:ascii="Cambria Math" w:eastAsiaTheme="minorEastAsia" w:hAnsi="Cambria Math"/>
+                <w:sz w:val="26"/>
+                <w:szCs w:val="26"/>
+              </w:rPr>
+              <m:t>i</m:t>
+            </m:r>
+          </m:sub>
+        </m:sSub>
+        <m:sSub>
+          <m:sSubPr>
+            <m:ctrlPr>
+              <w:rPr>
+                <w:rFonts w:ascii="Cambria Math" w:eastAsiaTheme="minorEastAsia" w:hAnsi="Cambria Math"/>
+                <w:i/>
+                <w:sz w:val="26"/>
+                <w:szCs w:val="26"/>
+              </w:rPr>
+            </m:ctrlPr>
+          </m:sSubPr>
+          <m:e>
+            <m:r>
+              <w:rPr>
+                <w:rFonts w:ascii="Cambria Math" w:eastAsiaTheme="minorEastAsia" w:hAnsi="Cambria Math"/>
+                <w:sz w:val="26"/>
+                <w:szCs w:val="26"/>
+              </w:rPr>
+              <m:t>Q</m:t>
+            </m:r>
+          </m:e>
+          <m:sub>
+            <m:r>
+              <w:rPr>
+                <w:rFonts w:ascii="Cambria Math" w:eastAsiaTheme="minorEastAsia" w:hAnsi="Cambria Math"/>
+                <w:sz w:val="26"/>
+                <w:szCs w:val="26"/>
+              </w:rPr>
+              <m:t>i</m:t>
+            </m:r>
+          </m:sub>
+        </m:sSub>
+        <m:r>
+          <w:rPr>
+            <w:rFonts w:ascii="Cambria Math" w:eastAsiaTheme="minorEastAsia" w:hAnsi="Cambria Math"/>
+            <w:sz w:val="26"/>
+            <w:szCs w:val="26"/>
+          </w:rPr>
+          <m:t>∨</m:t>
+        </m:r>
+        <m:sSub>
+          <m:sSubPr>
+            <m:ctrlPr>
+              <w:rPr>
+                <w:rFonts w:ascii="Cambria Math" w:eastAsiaTheme="minorEastAsia" w:hAnsi="Cambria Math"/>
+                <w:i/>
+                <w:sz w:val="26"/>
+                <w:szCs w:val="26"/>
+              </w:rPr>
+            </m:ctrlPr>
+          </m:sSubPr>
+          <m:e>
+            <m:r>
+              <w:rPr>
+                <w:rFonts w:ascii="Cambria Math" w:eastAsiaTheme="minorEastAsia" w:hAnsi="Cambria Math"/>
+                <w:sz w:val="26"/>
+                <w:szCs w:val="26"/>
+              </w:rPr>
+              <m:t>S</m:t>
+            </m:r>
+          </m:e>
+          <m:sub>
+            <m:r>
+              <w:rPr>
+                <w:rFonts w:ascii="Cambria Math" w:eastAsiaTheme="minorEastAsia" w:hAnsi="Cambria Math"/>
+                <w:sz w:val="26"/>
+                <w:szCs w:val="26"/>
+              </w:rPr>
+              <m:t>1</m:t>
+            </m:r>
+          </m:sub>
+        </m:sSub>
+        <m:acc>
+          <m:accPr>
+            <m:chr m:val="̅"/>
+            <m:ctrlPr>
+              <w:rPr>
+                <w:rFonts w:ascii="Cambria Math" w:eastAsiaTheme="minorEastAsia" w:hAnsi="Cambria Math"/>
+                <w:i/>
+                <w:sz w:val="26"/>
+                <w:szCs w:val="26"/>
+              </w:rPr>
+            </m:ctrlPr>
+          </m:accPr>
+          <m:e>
+            <m:sSub>
+              <m:sSubPr>
+                <m:ctrlPr>
+                  <w:rPr>
+                    <w:rFonts w:ascii="Cambria Math" w:eastAsiaTheme="minorEastAsia" w:hAnsi="Cambria Math"/>
+                    <w:i/>
+                    <w:sz w:val="26"/>
+                    <w:szCs w:val="26"/>
+                  </w:rPr>
+                </m:ctrlPr>
+              </m:sSubPr>
+              <m:e>
+                <m:r>
+                  <w:rPr>
+                    <w:rFonts w:ascii="Cambria Math" w:eastAsiaTheme="minorEastAsia" w:hAnsi="Cambria Math"/>
+                    <w:sz w:val="26"/>
+                    <w:szCs w:val="26"/>
+                  </w:rPr>
+                  <m:t>S</m:t>
+                </m:r>
+              </m:e>
+              <m:sub>
+                <m:r>
+                  <w:rPr>
+                    <w:rFonts w:ascii="Cambria Math" w:eastAsiaTheme="minorEastAsia" w:hAnsi="Cambria Math"/>
+                    <w:sz w:val="26"/>
+                    <w:szCs w:val="26"/>
+                  </w:rPr>
+                  <m:t>2</m:t>
+                </m:r>
+              </m:sub>
+            </m:sSub>
+          </m:e>
+        </m:acc>
+        <m:sSub>
+          <m:sSubPr>
+            <m:ctrlPr>
+              <w:rPr>
+                <w:rFonts w:ascii="Cambria Math" w:eastAsiaTheme="minorEastAsia" w:hAnsi="Cambria Math"/>
+                <w:i/>
+                <w:sz w:val="26"/>
+                <w:szCs w:val="26"/>
+              </w:rPr>
+            </m:ctrlPr>
+          </m:sSubPr>
+          <m:e>
+            <m:r>
+              <w:rPr>
+                <w:rFonts w:ascii="Cambria Math" w:eastAsiaTheme="minorEastAsia" w:hAnsi="Cambria Math"/>
+                <w:sz w:val="26"/>
+                <w:szCs w:val="26"/>
+              </w:rPr>
+              <m:t>D</m:t>
+            </m:r>
+          </m:e>
+          <m:sub>
+            <m:r>
+              <w:rPr>
+                <w:rFonts w:ascii="Cambria Math" w:eastAsiaTheme="minorEastAsia" w:hAnsi="Cambria Math"/>
+                <w:sz w:val="26"/>
+                <w:szCs w:val="26"/>
+              </w:rPr>
+              <m:t>i</m:t>
+            </m:r>
+          </m:sub>
+        </m:sSub>
+        <m:r>
+          <w:rPr>
+            <w:rFonts w:ascii="Cambria Math" w:eastAsiaTheme="minorEastAsia" w:hAnsi="Cambria Math"/>
+            <w:sz w:val="26"/>
+            <w:szCs w:val="26"/>
+          </w:rPr>
+          <m:t>∨</m:t>
+        </m:r>
+        <m:acc>
+          <m:accPr>
+            <m:chr m:val="̅"/>
+            <m:ctrlPr>
+              <w:rPr>
+                <w:rFonts w:ascii="Cambria Math" w:eastAsiaTheme="minorEastAsia" w:hAnsi="Cambria Math"/>
+                <w:i/>
+                <w:sz w:val="26"/>
+                <w:szCs w:val="26"/>
+              </w:rPr>
+            </m:ctrlPr>
+          </m:accPr>
+          <m:e>
+            <m:sSub>
+              <m:sSubPr>
+                <m:ctrlPr>
+                  <w:rPr>
+                    <w:rFonts w:ascii="Cambria Math" w:eastAsiaTheme="minorEastAsia" w:hAnsi="Cambria Math"/>
+                    <w:i/>
+                    <w:sz w:val="26"/>
+                    <w:szCs w:val="26"/>
+                  </w:rPr>
+                </m:ctrlPr>
+              </m:sSubPr>
+              <m:e>
+                <m:r>
+                  <w:rPr>
+                    <w:rFonts w:ascii="Cambria Math" w:eastAsiaTheme="minorEastAsia" w:hAnsi="Cambria Math"/>
+                    <w:sz w:val="26"/>
+                    <w:szCs w:val="26"/>
+                  </w:rPr>
+                  <m:t>S</m:t>
+                </m:r>
+              </m:e>
+              <m:sub>
+                <m:r>
+                  <w:rPr>
+                    <w:rFonts w:ascii="Cambria Math" w:eastAsiaTheme="minorEastAsia" w:hAnsi="Cambria Math"/>
+                    <w:sz w:val="26"/>
+                    <w:szCs w:val="26"/>
+                  </w:rPr>
+                  <m:t>1</m:t>
+                </m:r>
+              </m:sub>
+            </m:sSub>
+            <m:sSub>
+              <m:sSubPr>
+                <m:ctrlPr>
+                  <w:rPr>
+                    <w:rFonts w:ascii="Cambria Math" w:eastAsiaTheme="minorEastAsia" w:hAnsi="Cambria Math"/>
+                    <w:i/>
+                    <w:sz w:val="26"/>
+                    <w:szCs w:val="26"/>
+                  </w:rPr>
+                </m:ctrlPr>
+              </m:sSubPr>
+              <m:e>
+                <m:r>
+                  <w:rPr>
+                    <w:rFonts w:ascii="Cambria Math" w:eastAsiaTheme="minorEastAsia" w:hAnsi="Cambria Math"/>
+                    <w:sz w:val="26"/>
+                    <w:szCs w:val="26"/>
+                  </w:rPr>
+                  <m:t>S</m:t>
+                </m:r>
+              </m:e>
+              <m:sub>
+                <m:r>
+                  <w:rPr>
+                    <w:rFonts w:ascii="Cambria Math" w:eastAsiaTheme="minorEastAsia" w:hAnsi="Cambria Math"/>
+                    <w:sz w:val="26"/>
+                    <w:szCs w:val="26"/>
+                  </w:rPr>
+                  <m:t>2</m:t>
+                </m:r>
+              </m:sub>
+            </m:sSub>
+            <m:sSub>
+              <m:sSubPr>
+                <m:ctrlPr>
+                  <w:rPr>
+                    <w:rFonts w:ascii="Cambria Math" w:eastAsiaTheme="minorEastAsia" w:hAnsi="Cambria Math"/>
+                    <w:i/>
+                    <w:sz w:val="26"/>
+                    <w:szCs w:val="26"/>
+                  </w:rPr>
+                </m:ctrlPr>
+              </m:sSubPr>
+              <m:e>
+                <m:r>
+                  <w:rPr>
+                    <w:rFonts w:ascii="Cambria Math" w:eastAsiaTheme="minorEastAsia" w:hAnsi="Cambria Math"/>
+                    <w:sz w:val="26"/>
+                    <w:szCs w:val="26"/>
+                  </w:rPr>
+                  <m:t>Q</m:t>
+                </m:r>
+              </m:e>
+              <m:sub>
+                <m:r>
+                  <w:rPr>
+                    <w:rFonts w:ascii="Cambria Math" w:eastAsiaTheme="minorEastAsia" w:hAnsi="Cambria Math"/>
+                    <w:sz w:val="26"/>
+                    <w:szCs w:val="26"/>
+                  </w:rPr>
+                  <m:t>i+1</m:t>
+                </m:r>
+              </m:sub>
+            </m:sSub>
+          </m:e>
+        </m:acc>
+      </m:oMath>
+    </w:p>
+    <w:p>
+      <w:pPr>
+        <w:jc w:val="both"/>
+        <w:rPr>
+          <w:rFonts w:eastAsiaTheme="minorEastAsia"/>
+          <w:sz w:val="26"/>
+          <w:szCs w:val="26"/>
+          <w:lang w:val="uk-UA"/>
+        </w:rPr>
+      </w:pPr>
+      <w:r>
+        <w:rPr>
+          <w:rFonts w:eastAsiaTheme="minorEastAsia"/>
+          <w:sz w:val="26"/>
+          <w:szCs w:val="26"/>
+          <w:lang w:val="uk-UA"/>
+        </w:rPr>
+        <w:t>Складність: 13 елементів</w:t>
+      </w:r>
+    </w:p>
+    <w:p>
+      <w:pPr>
+        <w:jc w:val="both"/>
+        <w:rPr>
+          <w:rFonts w:eastAsiaTheme="minorEastAsia"/>
+          <w:sz w:val="26"/>
+          <w:szCs w:val="26"/>
+          <w:lang w:val="uk-UA"/>
+        </w:rPr>
+      </w:pPr>
+    </w:p>
+    <w:p>
+      <w:pPr>
+        <w:jc w:val="both"/>
+        <w:rPr>
+          <w:rFonts w:eastAsiaTheme="minorEastAsia"/>
+          <w:sz w:val="26"/>
+          <w:szCs w:val="26"/>
+        </w:rPr>
+      </w:pPr>
+      <w:r>
+        <w:rPr>
+          <w:rFonts w:eastAsiaTheme="minorEastAsia"/>
+          <w:sz w:val="26"/>
+          <w:szCs w:val="26"/>
+          <w:lang w:val="uk-UA"/>
+        </w:rPr>
+        <w:t xml:space="preserve">Діаграма Вейча для </w:t>
+      </w:r>
+      <w:r>
+        <w:rPr>
+          <w:rFonts w:eastAsiaTheme="minorEastAsia"/>
+          <w:sz w:val="26"/>
+          <w:szCs w:val="26"/>
+        </w:rPr>
+        <w:t>R:</w:t>
+      </w:r>
+    </w:p>
+    <w:p>
+      <w:pPr>
+        <w:jc w:val="both"/>
+        <w:rPr>
+          <w:rFonts w:eastAsiaTheme="minorEastAsia"/>
+          <w:sz w:val="26"/>
+          <w:szCs w:val="26"/>
+        </w:rPr>
+      </w:pPr>
+      <w:r>
+        <w:rPr>
+          <w:rFonts w:eastAsiaTheme="minorEastAsia"/>
+          <w:noProof/>
+          <w:sz w:val="26"/>
+          <w:szCs w:val="26"/>
+        </w:rPr>
+        <w:drawing>
+          <wp:inline distT="0" distB="0" distL="0" distR="0">
+            <wp:extent cx="1581912" cy="2743200"/>
+            <wp:effectExtent l="0" t="0" r="0" b="0"/>
+            <wp:docPr id="3" name="Picture 3"/>
+            <wp:cNvGraphicFramePr>
+              <a:graphicFrameLocks xmlns:a="http://schemas.openxmlformats.org/drawingml/2006/main" noChangeAspect="1"/>
+            </wp:cNvGraphicFramePr>
+            <a:graphic xmlns:a="http://schemas.openxmlformats.org/drawingml/2006/main">
+              <a:graphicData uri="http://schemas.openxmlformats.org/drawingml/2006/picture">
+                <pic:pic xmlns:pic="http://schemas.openxmlformats.org/drawingml/2006/picture">
+                  <pic:nvPicPr>
+                    <pic:cNvPr id="0" name="Picture 3"/>
+                    <pic:cNvPicPr>
+                      <a:picLocks noChangeAspect="1" noChangeArrowheads="1"/>
+                    </pic:cNvPicPr>
+                  </pic:nvPicPr>
+                  <pic:blipFill>
+                    <a:blip r:embed="rId7" cstate="print">
+                      <a:extLst>
+                        <a:ext uri="{28A0092B-C50C-407E-A947-70E740481C1C}">
+                          <a14:useLocalDpi xmlns:a14="http://schemas.microsoft.com/office/drawing/2010/main" val="0"/>
+                        </a:ext>
+                      </a:extLst>
+                    </a:blip>
+                    <a:srcRect/>
+                    <a:stretch>
+                      <a:fillRect/>
+                    </a:stretch>
+                  </pic:blipFill>
+                  <pic:spPr bwMode="auto">
+                    <a:xfrm>
+                      <a:off x="0" y="0"/>
+                      <a:ext cx="1581912" cy="2743200"/>
+                    </a:xfrm>
+                    <a:prstGeom prst="rect">
+                      <a:avLst/>
+                    </a:prstGeom>
+                    <a:noFill/>
+                    <a:ln>
+                      <a:noFill/>
+                    </a:ln>
+                  </pic:spPr>
+                </pic:pic>
+              </a:graphicData>
+            </a:graphic>
+          </wp:inline>
+        </w:drawing>
+      </w:r>
+    </w:p>
+    <w:p>
+      <w:pPr>
+        <w:jc w:val="both"/>
+        <w:rPr>
+          <w:rFonts w:eastAsiaTheme="minorEastAsia"/>
+          <w:sz w:val="26"/>
+          <w:szCs w:val="26"/>
+        </w:rPr>
+      </w:pPr>
+      <w:r>
+        <w:rPr>
+          <w:rFonts w:eastAsiaTheme="minorEastAsia"/>
+          <w:sz w:val="26"/>
+          <w:szCs w:val="26"/>
+        </w:rPr>
+        <w:t xml:space="preserve"> </w:t>
+      </w:r>
+      <m:oMath>
+        <m:r>
+          <w:rPr>
+            <w:rFonts w:ascii="Cambria Math" w:eastAsiaTheme="minorEastAsia" w:hAnsi="Cambria Math"/>
+            <w:sz w:val="26"/>
+            <w:szCs w:val="26"/>
+          </w:rPr>
+          <m:t>R=</m:t>
+        </m:r>
+        <m:sSub>
+          <m:sSubPr>
+            <m:ctrlPr>
+              <w:rPr>
+                <w:rFonts w:ascii="Cambria Math" w:eastAsiaTheme="minorEastAsia" w:hAnsi="Cambria Math"/>
+                <w:i/>
+                <w:sz w:val="26"/>
+                <w:szCs w:val="26"/>
+              </w:rPr>
+            </m:ctrlPr>
+          </m:sSubPr>
+          <m:e>
+            <m:r>
+              <w:rPr>
+                <w:rFonts w:ascii="Cambria Math" w:eastAsiaTheme="minorEastAsia" w:hAnsi="Cambria Math"/>
+                <w:sz w:val="26"/>
+                <w:szCs w:val="26"/>
+              </w:rPr>
+              <m:t>S</m:t>
+            </m:r>
+          </m:e>
+          <m:sub>
+            <m:r>
+              <w:rPr>
+                <w:rFonts w:ascii="Cambria Math" w:eastAsiaTheme="minorEastAsia" w:hAnsi="Cambria Math"/>
+                <w:sz w:val="26"/>
+                <w:szCs w:val="26"/>
+              </w:rPr>
+              <m:t>2</m:t>
+            </m:r>
+          </m:sub>
+        </m:sSub>
+        <m:sSub>
+          <m:sSubPr>
+            <m:ctrlPr>
+              <w:rPr>
+                <w:rFonts w:ascii="Cambria Math" w:eastAsiaTheme="minorEastAsia" w:hAnsi="Cambria Math"/>
+                <w:i/>
+                <w:sz w:val="26"/>
+                <w:szCs w:val="26"/>
+              </w:rPr>
+            </m:ctrlPr>
+          </m:sSubPr>
+          <m:e>
+            <m:r>
+              <w:rPr>
+                <w:rFonts w:ascii="Cambria Math" w:eastAsiaTheme="minorEastAsia" w:hAnsi="Cambria Math"/>
+                <w:sz w:val="26"/>
+                <w:szCs w:val="26"/>
+              </w:rPr>
+              <m:t>D</m:t>
+            </m:r>
+          </m:e>
+          <m:sub>
+            <m:r>
+              <w:rPr>
+                <w:rFonts w:ascii="Cambria Math" w:eastAsiaTheme="minorEastAsia" w:hAnsi="Cambria Math"/>
+                <w:sz w:val="26"/>
+                <w:szCs w:val="26"/>
+              </w:rPr>
+              <m:t>i</m:t>
+            </m:r>
+          </m:sub>
+        </m:sSub>
+        <m:sSub>
+          <m:sSubPr>
+            <m:ctrlPr>
+              <w:rPr>
+                <w:rFonts w:ascii="Cambria Math" w:eastAsiaTheme="minorEastAsia" w:hAnsi="Cambria Math"/>
+                <w:i/>
+                <w:sz w:val="26"/>
+                <w:szCs w:val="26"/>
+              </w:rPr>
+            </m:ctrlPr>
+          </m:sSubPr>
+          <m:e>
+            <m:r>
+              <w:rPr>
+                <w:rFonts w:ascii="Cambria Math" w:eastAsiaTheme="minorEastAsia" w:hAnsi="Cambria Math"/>
+                <w:sz w:val="26"/>
+                <w:szCs w:val="26"/>
+              </w:rPr>
+              <m:t>Q</m:t>
+            </m:r>
+          </m:e>
+          <m:sub>
+            <m:r>
+              <w:rPr>
+                <w:rFonts w:ascii="Cambria Math" w:eastAsiaTheme="minorEastAsia" w:hAnsi="Cambria Math"/>
+                <w:sz w:val="26"/>
+                <w:szCs w:val="26"/>
+              </w:rPr>
+              <m:t>i</m:t>
+            </m:r>
+          </m:sub>
+        </m:sSub>
+        <m:r>
+          <w:rPr>
+            <w:rFonts w:ascii="Cambria Math" w:eastAsiaTheme="minorEastAsia" w:hAnsi="Cambria Math"/>
+            <w:sz w:val="26"/>
+            <w:szCs w:val="26"/>
+          </w:rPr>
+          <m:t>∨</m:t>
+        </m:r>
+        <m:sSub>
+          <m:sSubPr>
+            <m:ctrlPr>
+              <w:rPr>
+                <w:rFonts w:ascii="Cambria Math" w:eastAsiaTheme="minorEastAsia" w:hAnsi="Cambria Math"/>
+                <w:i/>
+                <w:sz w:val="26"/>
+                <w:szCs w:val="26"/>
+              </w:rPr>
+            </m:ctrlPr>
+          </m:sSubPr>
+          <m:e>
+            <m:r>
+              <w:rPr>
+                <w:rFonts w:ascii="Cambria Math" w:eastAsiaTheme="minorEastAsia" w:hAnsi="Cambria Math"/>
+                <w:sz w:val="26"/>
+                <w:szCs w:val="26"/>
+              </w:rPr>
+              <m:t>S</m:t>
+            </m:r>
+          </m:e>
+          <m:sub>
+            <m:r>
+              <w:rPr>
+                <w:rFonts w:ascii="Cambria Math" w:eastAsiaTheme="minorEastAsia" w:hAnsi="Cambria Math"/>
+                <w:sz w:val="26"/>
+                <w:szCs w:val="26"/>
+              </w:rPr>
+              <m:t>1</m:t>
+            </m:r>
+          </m:sub>
+        </m:sSub>
+        <m:acc>
+          <m:accPr>
+            <m:chr m:val="̅"/>
+            <m:ctrlPr>
+              <w:rPr>
+                <w:rFonts w:ascii="Cambria Math" w:eastAsiaTheme="minorEastAsia" w:hAnsi="Cambria Math"/>
+                <w:i/>
+                <w:sz w:val="26"/>
+                <w:szCs w:val="26"/>
+              </w:rPr>
+            </m:ctrlPr>
+          </m:accPr>
+          <m:e>
+            <m:sSub>
+              <m:sSubPr>
+                <m:ctrlPr>
+                  <w:rPr>
+                    <w:rFonts w:ascii="Cambria Math" w:eastAsiaTheme="minorEastAsia" w:hAnsi="Cambria Math"/>
+                    <w:i/>
+                    <w:sz w:val="26"/>
+                    <w:szCs w:val="26"/>
+                  </w:rPr>
+                </m:ctrlPr>
+              </m:sSubPr>
+              <m:e>
+                <m:r>
+                  <w:rPr>
+                    <w:rFonts w:ascii="Cambria Math" w:eastAsiaTheme="minorEastAsia" w:hAnsi="Cambria Math"/>
+                    <w:sz w:val="26"/>
+                    <w:szCs w:val="26"/>
+                  </w:rPr>
+                  <m:t>S</m:t>
+                </m:r>
+              </m:e>
+              <m:sub>
+                <m:r>
+                  <w:rPr>
+                    <w:rFonts w:ascii="Cambria Math" w:eastAsiaTheme="minorEastAsia" w:hAnsi="Cambria Math"/>
+                    <w:sz w:val="26"/>
+                    <w:szCs w:val="26"/>
+                  </w:rPr>
+                  <m:t>2</m:t>
+                </m:r>
+              </m:sub>
+            </m:sSub>
+          </m:e>
+        </m:acc>
+        <m:sSub>
+          <m:sSubPr>
+            <m:ctrlPr>
+              <w:rPr>
+                <w:rFonts w:ascii="Cambria Math" w:eastAsiaTheme="minorEastAsia" w:hAnsi="Cambria Math"/>
+                <w:i/>
+                <w:sz w:val="26"/>
+                <w:szCs w:val="26"/>
+              </w:rPr>
+            </m:ctrlPr>
+          </m:sSubPr>
+          <m:e>
+            <m:r>
+              <w:rPr>
+                <w:rFonts w:ascii="Cambria Math" w:eastAsiaTheme="minorEastAsia" w:hAnsi="Cambria Math"/>
+                <w:sz w:val="26"/>
+                <w:szCs w:val="26"/>
+              </w:rPr>
+              <m:t>D</m:t>
+            </m:r>
+          </m:e>
+          <m:sub>
+            <m:r>
+              <w:rPr>
+                <w:rFonts w:ascii="Cambria Math" w:eastAsiaTheme="minorEastAsia" w:hAnsi="Cambria Math"/>
+                <w:sz w:val="26"/>
+                <w:szCs w:val="26"/>
+              </w:rPr>
+              <m:t>i</m:t>
+            </m:r>
+          </m:sub>
+        </m:sSub>
+        <m:r>
+          <w:rPr>
+            <w:rFonts w:ascii="Cambria Math" w:eastAsiaTheme="minorEastAsia" w:hAnsi="Cambria Math"/>
+            <w:sz w:val="26"/>
+            <w:szCs w:val="26"/>
+          </w:rPr>
+          <m:t>∨</m:t>
+        </m:r>
+        <m:acc>
+          <m:accPr>
+            <m:chr m:val="̅"/>
+            <m:ctrlPr>
+              <w:rPr>
+                <w:rFonts w:ascii="Cambria Math" w:eastAsiaTheme="minorEastAsia" w:hAnsi="Cambria Math"/>
+                <w:i/>
+                <w:sz w:val="26"/>
+                <w:szCs w:val="26"/>
+              </w:rPr>
+            </m:ctrlPr>
+          </m:accPr>
+          <m:e>
+            <m:sSub>
+              <m:sSubPr>
+                <m:ctrlPr>
+                  <w:rPr>
+                    <w:rFonts w:ascii="Cambria Math" w:eastAsiaTheme="minorEastAsia" w:hAnsi="Cambria Math"/>
+                    <w:i/>
+                    <w:sz w:val="26"/>
+                    <w:szCs w:val="26"/>
+                  </w:rPr>
+                </m:ctrlPr>
+              </m:sSubPr>
+              <m:e>
+                <m:r>
+                  <w:rPr>
+                    <w:rFonts w:ascii="Cambria Math" w:eastAsiaTheme="minorEastAsia" w:hAnsi="Cambria Math"/>
+                    <w:sz w:val="26"/>
+                    <w:szCs w:val="26"/>
+                  </w:rPr>
+                  <m:t>S</m:t>
+                </m:r>
+              </m:e>
+              <m:sub>
+                <m:r>
+                  <w:rPr>
+                    <w:rFonts w:ascii="Cambria Math" w:eastAsiaTheme="minorEastAsia" w:hAnsi="Cambria Math"/>
+                    <w:sz w:val="26"/>
+                    <w:szCs w:val="26"/>
+                  </w:rPr>
+                  <m:t>1</m:t>
+                </m:r>
+              </m:sub>
+            </m:sSub>
+            <m:sSub>
+              <m:sSubPr>
+                <m:ctrlPr>
+                  <w:rPr>
+                    <w:rFonts w:ascii="Cambria Math" w:eastAsiaTheme="minorEastAsia" w:hAnsi="Cambria Math"/>
+                    <w:i/>
+                    <w:sz w:val="26"/>
+                    <w:szCs w:val="26"/>
+                  </w:rPr>
+                </m:ctrlPr>
+              </m:sSubPr>
+              <m:e>
+                <m:r>
+                  <w:rPr>
+                    <w:rFonts w:ascii="Cambria Math" w:eastAsiaTheme="minorEastAsia" w:hAnsi="Cambria Math"/>
+                    <w:sz w:val="26"/>
+                    <w:szCs w:val="26"/>
+                  </w:rPr>
+                  <m:t>S</m:t>
+                </m:r>
+              </m:e>
+              <m:sub>
+                <m:r>
+                  <w:rPr>
+                    <w:rFonts w:ascii="Cambria Math" w:eastAsiaTheme="minorEastAsia" w:hAnsi="Cambria Math"/>
+                    <w:sz w:val="26"/>
+                    <w:szCs w:val="26"/>
+                  </w:rPr>
+                  <m:t>2</m:t>
+                </m:r>
+              </m:sub>
+            </m:sSub>
+            <m:sSub>
+              <m:sSubPr>
+                <m:ctrlPr>
+                  <w:rPr>
+                    <w:rFonts w:ascii="Cambria Math" w:eastAsiaTheme="minorEastAsia" w:hAnsi="Cambria Math"/>
+                    <w:i/>
+                    <w:sz w:val="26"/>
+                    <w:szCs w:val="26"/>
+                  </w:rPr>
+                </m:ctrlPr>
+              </m:sSubPr>
+              <m:e>
+                <m:r>
+                  <w:rPr>
+                    <w:rFonts w:ascii="Cambria Math" w:eastAsiaTheme="minorEastAsia" w:hAnsi="Cambria Math"/>
+                    <w:sz w:val="26"/>
+                    <w:szCs w:val="26"/>
+                  </w:rPr>
+                  <m:t>Q</m:t>
+                </m:r>
+              </m:e>
+              <m:sub>
+                <m:r>
+                  <w:rPr>
+                    <w:rFonts w:ascii="Cambria Math" w:eastAsiaTheme="minorEastAsia" w:hAnsi="Cambria Math"/>
+                    <w:sz w:val="26"/>
+                    <w:szCs w:val="26"/>
+                  </w:rPr>
+                  <m:t>i+1</m:t>
+                </m:r>
+              </m:sub>
+            </m:sSub>
+          </m:e>
+        </m:acc>
+      </m:oMath>
+    </w:p>
+    <w:p>
+      <w:pPr>
+        <w:jc w:val="both"/>
+        <w:rPr>
+          <w:rFonts w:eastAsiaTheme="minorEastAsia"/>
+          <w:sz w:val="26"/>
+          <w:szCs w:val="26"/>
+          <w:lang w:val="uk-UA"/>
+        </w:rPr>
+      </w:pPr>
+      <w:r>
+        <w:rPr>
+          <w:rFonts w:eastAsiaTheme="minorEastAsia"/>
+          <w:sz w:val="26"/>
+          <w:szCs w:val="26"/>
+          <w:lang w:val="uk-UA"/>
+        </w:rPr>
+        <w:t>Складність: 9 елементів</w:t>
+      </w:r>
+    </w:p>
+    <w:p>
+      <w:pPr>
+        <w:jc w:val="both"/>
+        <w:rPr>
+          <w:rFonts w:eastAsiaTheme="minorEastAsia"/>
+          <w:sz w:val="26"/>
+          <w:szCs w:val="26"/>
+          <w:lang w:val="uk-UA"/>
+        </w:rPr>
+      </w:pPr>
+    </w:p>
+    <w:p>
+      <w:pPr>
+        <w:jc w:val="both"/>
+        <w:rPr>
+          <w:rFonts w:eastAsiaTheme="minorEastAsia"/>
+          <w:sz w:val="26"/>
+          <w:szCs w:val="26"/>
+          <w:lang w:val="uk-UA"/>
+        </w:rPr>
+      </w:pPr>
+    </w:p>
+    <w:p>
+      <w:pPr>
+        <w:jc w:val="both"/>
+        <w:rPr>
+          <w:rFonts w:eastAsiaTheme="minorEastAsia"/>
+          <w:sz w:val="26"/>
+          <w:szCs w:val="26"/>
+        </w:rPr>
+      </w:pPr>
+      <w:r>
+        <w:rPr>
+          <w:rFonts w:eastAsiaTheme="minorEastAsia"/>
+          <w:sz w:val="26"/>
+          <w:szCs w:val="26"/>
+          <w:lang w:val="uk-UA"/>
+        </w:rPr>
+        <w:lastRenderedPageBreak/>
+        <w:t xml:space="preserve">Діаграма Вейча для </w:t>
+      </w:r>
+      <w:r>
+        <w:rPr>
+          <w:rFonts w:eastAsiaTheme="minorEastAsia"/>
+          <w:sz w:val="26"/>
+          <w:szCs w:val="26"/>
+        </w:rPr>
+        <w:t>S:</w:t>
+      </w:r>
+    </w:p>
+    <w:p>
+      <w:pPr>
+        <w:jc w:val="both"/>
+        <w:rPr>
+          <w:rFonts w:eastAsiaTheme="minorEastAsia"/>
+          <w:sz w:val="26"/>
+          <w:szCs w:val="26"/>
+        </w:rPr>
+      </w:pPr>
+      <w:r>
+        <w:rPr>
+          <w:rFonts w:eastAsiaTheme="minorEastAsia"/>
+          <w:noProof/>
+          <w:sz w:val="26"/>
+          <w:szCs w:val="26"/>
+        </w:rPr>
+        <w:drawing>
+          <wp:inline distT="0" distB="0" distL="0" distR="0">
+            <wp:extent cx="1581912" cy="2743200"/>
+            <wp:effectExtent l="0" t="0" r="0" b="0"/>
+            <wp:docPr id="5" name="Picture 5"/>
+            <wp:cNvGraphicFramePr>
+              <a:graphicFrameLocks xmlns:a="http://schemas.openxmlformats.org/drawingml/2006/main" noChangeAspect="1"/>
+            </wp:cNvGraphicFramePr>
+            <a:graphic xmlns:a="http://schemas.openxmlformats.org/drawingml/2006/main">
+              <a:graphicData uri="http://schemas.openxmlformats.org/drawingml/2006/picture">
+                <pic:pic xmlns:pic="http://schemas.openxmlformats.org/drawingml/2006/picture">
+                  <pic:nvPicPr>
+                    <pic:cNvPr id="0" name="Picture 5"/>
+                    <pic:cNvPicPr>
+                      <a:picLocks noChangeAspect="1" noChangeArrowheads="1"/>
+                    </pic:cNvPicPr>
+                  </pic:nvPicPr>
+                  <pic:blipFill>
+                    <a:blip r:embed="rId8" cstate="print">
+                      <a:extLst>
+                        <a:ext uri="{28A0092B-C50C-407E-A947-70E740481C1C}">
+                          <a14:useLocalDpi xmlns:a14="http://schemas.microsoft.com/office/drawing/2010/main" val="0"/>
+                        </a:ext>
+                      </a:extLst>
+                    </a:blip>
+                    <a:srcRect/>
+                    <a:stretch>
+                      <a:fillRect/>
+                    </a:stretch>
+                  </pic:blipFill>
+                  <pic:spPr bwMode="auto">
+                    <a:xfrm>
+                      <a:off x="0" y="0"/>
+                      <a:ext cx="1581912" cy="2743200"/>
+                    </a:xfrm>
+                    <a:prstGeom prst="rect">
+                      <a:avLst/>
+                    </a:prstGeom>
+                    <a:noFill/>
+                    <a:ln>
+                      <a:noFill/>
+                    </a:ln>
+                  </pic:spPr>
+                </pic:pic>
+              </a:graphicData>
+            </a:graphic>
+          </wp:inline>
+        </w:drawing>
+      </w:r>
+    </w:p>
+    <w:p>
+      <w:pPr>
+        <w:jc w:val="both"/>
+        <w:rPr>
+          <w:rFonts w:eastAsiaTheme="minorEastAsia"/>
+          <w:sz w:val="26"/>
+          <w:szCs w:val="26"/>
+          <w:lang w:val="ru-RU"/>
+        </w:rPr>
+      </w:pPr>
+      <w:r>
+        <w:rPr>
+          <w:rFonts w:eastAsiaTheme="minorEastAsia"/>
+          <w:sz w:val="26"/>
+          <w:szCs w:val="26"/>
+        </w:rPr>
+        <w:t xml:space="preserve"> </w:t>
+      </w:r>
+      <m:oMath>
+        <m:r>
+          <w:rPr>
+            <w:rFonts w:ascii="Cambria Math" w:eastAsiaTheme="minorEastAsia" w:hAnsi="Cambria Math"/>
+            <w:sz w:val="26"/>
+            <w:szCs w:val="26"/>
+          </w:rPr>
+          <m:t>S=</m:t>
+        </m:r>
+        <m:sSub>
+          <m:sSubPr>
+            <m:ctrlPr>
+              <w:rPr>
+                <w:rFonts w:ascii="Cambria Math" w:eastAsiaTheme="minorEastAsia" w:hAnsi="Cambria Math"/>
+                <w:i/>
+                <w:sz w:val="26"/>
+                <w:szCs w:val="26"/>
+              </w:rPr>
+            </m:ctrlPr>
+          </m:sSubPr>
+          <m:e>
+            <m:r>
+              <w:rPr>
+                <w:rFonts w:ascii="Cambria Math" w:eastAsiaTheme="minorEastAsia" w:hAnsi="Cambria Math"/>
+                <w:sz w:val="26"/>
+                <w:szCs w:val="26"/>
+              </w:rPr>
+              <m:t>S</m:t>
+            </m:r>
+          </m:e>
+          <m:sub>
+            <m:r>
+              <w:rPr>
+                <w:rFonts w:ascii="Cambria Math" w:eastAsiaTheme="minorEastAsia" w:hAnsi="Cambria Math"/>
+                <w:sz w:val="26"/>
+                <w:szCs w:val="26"/>
+              </w:rPr>
+              <m:t>1</m:t>
+            </m:r>
+          </m:sub>
+        </m:sSub>
+        <m:sSub>
+          <m:sSubPr>
+            <m:ctrlPr>
+              <w:rPr>
+                <w:rFonts w:ascii="Cambria Math" w:eastAsiaTheme="minorEastAsia" w:hAnsi="Cambria Math"/>
+                <w:i/>
+                <w:sz w:val="26"/>
+                <w:szCs w:val="26"/>
+              </w:rPr>
+            </m:ctrlPr>
+          </m:sSubPr>
+          <m:e>
+            <m:r>
+              <w:rPr>
+                <w:rFonts w:ascii="Cambria Math" w:eastAsiaTheme="minorEastAsia" w:hAnsi="Cambria Math"/>
+                <w:sz w:val="26"/>
+                <w:szCs w:val="26"/>
+              </w:rPr>
+              <m:t>S</m:t>
+            </m:r>
+          </m:e>
+          <m:sub>
+            <m:r>
+              <w:rPr>
+                <w:rFonts w:ascii="Cambria Math" w:eastAsiaTheme="minorEastAsia" w:hAnsi="Cambria Math"/>
+                <w:sz w:val="26"/>
+                <w:szCs w:val="26"/>
+              </w:rPr>
+              <m:t>2</m:t>
+            </m:r>
+          </m:sub>
+        </m:sSub>
+        <m:sSub>
+          <m:sSubPr>
+            <m:ctrlPr>
+              <w:rPr>
+                <w:rFonts w:ascii="Cambria Math" w:eastAsiaTheme="minorEastAsia" w:hAnsi="Cambria Math"/>
+                <w:i/>
+                <w:sz w:val="26"/>
+                <w:szCs w:val="26"/>
+              </w:rPr>
+            </m:ctrlPr>
+          </m:sSubPr>
+          <m:e>
+            <m:r>
+              <w:rPr>
+                <w:rFonts w:ascii="Cambria Math" w:eastAsiaTheme="minorEastAsia" w:hAnsi="Cambria Math"/>
+                <w:sz w:val="26"/>
+                <w:szCs w:val="26"/>
+              </w:rPr>
+              <m:t>Q</m:t>
+            </m:r>
+          </m:e>
+          <m:sub>
+            <m:r>
+              <w:rPr>
+                <w:rFonts w:ascii="Cambria Math" w:eastAsiaTheme="minorEastAsia" w:hAnsi="Cambria Math"/>
+                <w:sz w:val="26"/>
+                <w:szCs w:val="26"/>
+              </w:rPr>
+              <m:t>i+1</m:t>
+            </m:r>
+          </m:sub>
+        </m:sSub>
+        <m:r>
+          <w:rPr>
+            <w:rFonts w:ascii="Cambria Math" w:eastAsiaTheme="minorEastAsia" w:hAnsi="Cambria Math"/>
+            <w:sz w:val="26"/>
+            <w:szCs w:val="26"/>
+          </w:rPr>
+          <m:t>∨</m:t>
+        </m:r>
+        <m:sSub>
+          <m:sSubPr>
+            <m:ctrlPr>
+              <w:rPr>
+                <w:rFonts w:ascii="Cambria Math" w:eastAsiaTheme="minorEastAsia" w:hAnsi="Cambria Math"/>
+                <w:i/>
+                <w:sz w:val="26"/>
+                <w:szCs w:val="26"/>
+              </w:rPr>
+            </m:ctrlPr>
+          </m:sSubPr>
+          <m:e>
+            <m:r>
+              <w:rPr>
+                <w:rFonts w:ascii="Cambria Math" w:eastAsiaTheme="minorEastAsia" w:hAnsi="Cambria Math"/>
+                <w:sz w:val="26"/>
+                <w:szCs w:val="26"/>
+              </w:rPr>
+              <m:t>S</m:t>
+            </m:r>
+          </m:e>
+          <m:sub>
+            <m:r>
+              <w:rPr>
+                <w:rFonts w:ascii="Cambria Math" w:eastAsiaTheme="minorEastAsia" w:hAnsi="Cambria Math"/>
+                <w:sz w:val="26"/>
+                <w:szCs w:val="26"/>
+              </w:rPr>
+              <m:t>1</m:t>
+            </m:r>
+          </m:sub>
+        </m:sSub>
+        <m:acc>
+          <m:accPr>
+            <m:chr m:val="̅"/>
+            <m:ctrlPr>
+              <w:rPr>
+                <w:rFonts w:ascii="Cambria Math" w:eastAsiaTheme="minorEastAsia" w:hAnsi="Cambria Math"/>
+                <w:i/>
+                <w:sz w:val="26"/>
+                <w:szCs w:val="26"/>
+              </w:rPr>
+            </m:ctrlPr>
+          </m:accPr>
+          <m:e>
+            <m:sSub>
+              <m:sSubPr>
+                <m:ctrlPr>
+                  <w:rPr>
+                    <w:rFonts w:ascii="Cambria Math" w:eastAsiaTheme="minorEastAsia" w:hAnsi="Cambria Math"/>
+                    <w:i/>
+                    <w:sz w:val="26"/>
+                    <w:szCs w:val="26"/>
+                  </w:rPr>
+                </m:ctrlPr>
+              </m:sSubPr>
+              <m:e>
+                <m:r>
+                  <w:rPr>
+                    <w:rFonts w:ascii="Cambria Math" w:eastAsiaTheme="minorEastAsia" w:hAnsi="Cambria Math"/>
+                    <w:sz w:val="26"/>
+                    <w:szCs w:val="26"/>
+                  </w:rPr>
+                  <m:t>S</m:t>
+                </m:r>
+              </m:e>
+              <m:sub>
+                <m:r>
+                  <w:rPr>
+                    <w:rFonts w:ascii="Cambria Math" w:eastAsiaTheme="minorEastAsia" w:hAnsi="Cambria Math"/>
+                    <w:sz w:val="26"/>
+                    <w:szCs w:val="26"/>
+                  </w:rPr>
+                  <m:t>2</m:t>
+                </m:r>
+              </m:sub>
+            </m:sSub>
+          </m:e>
+        </m:acc>
+        <m:sSub>
+          <m:sSubPr>
+            <m:ctrlPr>
+              <w:rPr>
+                <w:rFonts w:ascii="Cambria Math" w:eastAsiaTheme="minorEastAsia" w:hAnsi="Cambria Math"/>
+                <w:i/>
+                <w:sz w:val="26"/>
+                <w:szCs w:val="26"/>
+              </w:rPr>
+            </m:ctrlPr>
+          </m:sSubPr>
+          <m:e>
+            <m:r>
+              <w:rPr>
+                <w:rFonts w:ascii="Cambria Math" w:eastAsiaTheme="minorEastAsia" w:hAnsi="Cambria Math"/>
+                <w:sz w:val="26"/>
+                <w:szCs w:val="26"/>
+              </w:rPr>
+              <m:t>D</m:t>
+            </m:r>
+          </m:e>
+          <m:sub>
+            <m:r>
+              <w:rPr>
+                <w:rFonts w:ascii="Cambria Math" w:eastAsiaTheme="minorEastAsia" w:hAnsi="Cambria Math"/>
+                <w:sz w:val="26"/>
+                <w:szCs w:val="26"/>
+              </w:rPr>
+              <m:t>i</m:t>
+            </m:r>
+          </m:sub>
+        </m:sSub>
+        <m:r>
+          <w:rPr>
+            <w:rFonts w:ascii="Cambria Math" w:eastAsiaTheme="minorEastAsia" w:hAnsi="Cambria Math"/>
+            <w:sz w:val="26"/>
+            <w:szCs w:val="26"/>
+          </w:rPr>
+          <m:t>∨</m:t>
+        </m:r>
+        <m:sSub>
+          <m:sSubPr>
+            <m:ctrlPr>
+              <w:rPr>
+                <w:rFonts w:ascii="Cambria Math" w:eastAsiaTheme="minorEastAsia" w:hAnsi="Cambria Math"/>
+                <w:i/>
+                <w:sz w:val="26"/>
+                <w:szCs w:val="26"/>
+              </w:rPr>
+            </m:ctrlPr>
+          </m:sSubPr>
+          <m:e>
+            <m:r>
+              <w:rPr>
+                <w:rFonts w:ascii="Cambria Math" w:eastAsiaTheme="minorEastAsia" w:hAnsi="Cambria Math"/>
+                <w:sz w:val="26"/>
+                <w:szCs w:val="26"/>
+              </w:rPr>
+              <m:t>S</m:t>
+            </m:r>
+          </m:e>
+          <m:sub>
+            <m:r>
+              <w:rPr>
+                <w:rFonts w:ascii="Cambria Math" w:eastAsiaTheme="minorEastAsia" w:hAnsi="Cambria Math"/>
+                <w:sz w:val="26"/>
+                <w:szCs w:val="26"/>
+              </w:rPr>
+              <m:t>2</m:t>
+            </m:r>
+          </m:sub>
+        </m:sSub>
+        <m:sSub>
+          <m:sSubPr>
+            <m:ctrlPr>
+              <w:rPr>
+                <w:rFonts w:ascii="Cambria Math" w:eastAsiaTheme="minorEastAsia" w:hAnsi="Cambria Math"/>
+                <w:i/>
+                <w:sz w:val="26"/>
+                <w:szCs w:val="26"/>
+              </w:rPr>
+            </m:ctrlPr>
+          </m:sSubPr>
+          <m:e>
+            <m:r>
+              <w:rPr>
+                <w:rFonts w:ascii="Cambria Math" w:eastAsiaTheme="minorEastAsia" w:hAnsi="Cambria Math"/>
+                <w:sz w:val="26"/>
+                <w:szCs w:val="26"/>
+              </w:rPr>
+              <m:t>D</m:t>
+            </m:r>
+          </m:e>
+          <m:sub>
+            <m:r>
+              <w:rPr>
+                <w:rFonts w:ascii="Cambria Math" w:eastAsiaTheme="minorEastAsia" w:hAnsi="Cambria Math"/>
+                <w:sz w:val="26"/>
+                <w:szCs w:val="26"/>
+              </w:rPr>
+              <m:t>i</m:t>
+            </m:r>
+          </m:sub>
+        </m:sSub>
+        <m:acc>
+          <m:accPr>
+            <m:chr m:val="̅"/>
+            <m:ctrlPr>
+              <w:rPr>
+                <w:rFonts w:ascii="Cambria Math" w:eastAsiaTheme="minorEastAsia" w:hAnsi="Cambria Math"/>
+                <w:i/>
+                <w:sz w:val="26"/>
+                <w:szCs w:val="26"/>
+              </w:rPr>
+            </m:ctrlPr>
+          </m:accPr>
+          <m:e>
+            <m:sSub>
+              <m:sSubPr>
+                <m:ctrlPr>
+                  <w:rPr>
+                    <w:rFonts w:ascii="Cambria Math" w:eastAsiaTheme="minorEastAsia" w:hAnsi="Cambria Math"/>
+                    <w:i/>
+                    <w:sz w:val="26"/>
+                    <w:szCs w:val="26"/>
+                  </w:rPr>
+                </m:ctrlPr>
+              </m:sSubPr>
+              <m:e>
+                <m:r>
+                  <w:rPr>
+                    <w:rFonts w:ascii="Cambria Math" w:eastAsiaTheme="minorEastAsia" w:hAnsi="Cambria Math"/>
+                    <w:sz w:val="26"/>
+                    <w:szCs w:val="26"/>
+                  </w:rPr>
+                  <m:t>Q</m:t>
+                </m:r>
+              </m:e>
+              <m:sub>
+                <m:r>
+                  <w:rPr>
+                    <w:rFonts w:ascii="Cambria Math" w:eastAsiaTheme="minorEastAsia" w:hAnsi="Cambria Math"/>
+                    <w:sz w:val="26"/>
+                    <w:szCs w:val="26"/>
+                  </w:rPr>
+                  <m:t>i</m:t>
+                </m:r>
+              </m:sub>
+            </m:sSub>
+          </m:e>
+        </m:acc>
+      </m:oMath>
+    </w:p>
+    <w:p>
+      <w:pPr>
+        <w:jc w:val="both"/>
+        <w:rPr>
+          <w:sz w:val="26"/>
+          <w:szCs w:val="26"/>
+          <w:lang w:val="uk-UA"/>
+        </w:rPr>
+      </w:pPr>
+      <w:r>
+        <w:rPr>
+          <w:sz w:val="26"/>
+          <w:szCs w:val="26"/>
+          <w:lang w:val="uk-UA"/>
+        </w:rPr>
+        <w:t>Складність: 9 елементів</w:t>
+      </w:r>
+    </w:p>
+    <w:p>
+      <w:pPr>
+        <w:jc w:val="both"/>
+        <w:rPr>
+          <w:sz w:val="26"/>
+          <w:szCs w:val="26"/>
+          <w:lang w:val="uk-UA"/>
+        </w:rPr>
+      </w:pPr>
+    </w:p>
+    <w:p>
+      <w:pPr>
+        <w:jc w:val="both"/>
+        <w:rPr>
+          <w:sz w:val="26"/>
+          <w:szCs w:val="26"/>
+        </w:rPr>
+      </w:pPr>
+      <w:r>
+        <w:rPr>
+          <w:sz w:val="26"/>
+          <w:szCs w:val="26"/>
+          <w:lang w:val="uk-UA"/>
+        </w:rPr>
+        <w:t xml:space="preserve">Діаграма Вейча для </w:t>
+      </w:r>
+      <w:r>
+        <w:rPr>
+          <w:sz w:val="26"/>
+          <w:szCs w:val="26"/>
+        </w:rPr>
+        <w:t>J:</w:t>
+      </w:r>
+    </w:p>
+    <w:p>
+      <w:pPr>
+        <w:jc w:val="both"/>
+        <w:rPr>
+          <w:sz w:val="26"/>
+          <w:szCs w:val="26"/>
+          <w:lang w:val="uk-UA"/>
+        </w:rPr>
+      </w:pPr>
+      <w:r>
+        <w:rPr>
+          <w:noProof/>
+          <w:sz w:val="26"/>
+          <w:szCs w:val="26"/>
+          <w:lang w:val="uk-UA"/>
+        </w:rPr>
+        <w:drawing>
+          <wp:inline distT="0" distB="0" distL="0" distR="0">
+            <wp:extent cx="1581912" cy="2743200"/>
+            <wp:effectExtent l="0" t="0" r="0" b="0"/>
+            <wp:docPr id="6" name="Picture 6"/>
+            <wp:cNvGraphicFramePr>
+              <a:graphicFrameLocks xmlns:a="http://schemas.openxmlformats.org/drawingml/2006/main" noChangeAspect="1"/>
+            </wp:cNvGraphicFramePr>
+            <a:graphic xmlns:a="http://schemas.openxmlformats.org/drawingml/2006/main">
+              <a:graphicData uri="http://schemas.openxmlformats.org/drawingml/2006/picture">
+                <pic:pic xmlns:pic="http://schemas.openxmlformats.org/drawingml/2006/picture">
+                  <pic:nvPicPr>
+                    <pic:cNvPr id="0" name="Picture 6"/>
+                    <pic:cNvPicPr>
+                      <a:picLocks noChangeAspect="1" noChangeArrowheads="1"/>
+                    </pic:cNvPicPr>
+                  </pic:nvPicPr>
+                  <pic:blipFill>
+                    <a:blip r:embed="rId9" cstate="print">
+                      <a:extLst>
+                        <a:ext uri="{28A0092B-C50C-407E-A947-70E740481C1C}">
+                          <a14:useLocalDpi xmlns:a14="http://schemas.microsoft.com/office/drawing/2010/main" val="0"/>
+                        </a:ext>
+                      </a:extLst>
+                    </a:blip>
+                    <a:srcRect/>
+                    <a:stretch>
+                      <a:fillRect/>
+                    </a:stretch>
+                  </pic:blipFill>
+                  <pic:spPr bwMode="auto">
+                    <a:xfrm>
+                      <a:off x="0" y="0"/>
+                      <a:ext cx="1581912" cy="2743200"/>
+                    </a:xfrm>
+                    <a:prstGeom prst="rect">
+                      <a:avLst/>
+                    </a:prstGeom>
+                    <a:noFill/>
+                    <a:ln>
+                      <a:noFill/>
+                    </a:ln>
+                  </pic:spPr>
+                </pic:pic>
+              </a:graphicData>
+            </a:graphic>
+          </wp:inline>
+        </w:drawing>
+      </w:r>
+    </w:p>
+    <w:p>
+      <w:pPr>
+        <w:jc w:val="both"/>
+        <w:rPr>
+          <w:rFonts w:eastAsiaTheme="minorEastAsia"/>
+          <w:sz w:val="26"/>
+          <w:szCs w:val="26"/>
+        </w:rPr>
+      </w:pPr>
+      <w:r>
+        <w:rPr>
+          <w:sz w:val="26"/>
+          <w:szCs w:val="26"/>
+        </w:rPr>
+        <w:t xml:space="preserve"> </w:t>
+      </w:r>
+      <m:oMath>
+        <m:r>
+          <w:rPr>
+            <w:rFonts w:ascii="Cambria Math" w:hAnsi="Cambria Math"/>
+            <w:sz w:val="26"/>
+            <w:szCs w:val="26"/>
+          </w:rPr>
+          <m:t>J=</m:t>
+        </m:r>
+        <m:sSub>
+          <m:sSubPr>
+            <m:ctrlPr>
+              <w:rPr>
+                <w:rFonts w:ascii="Cambria Math" w:hAnsi="Cambria Math"/>
+                <w:i/>
+                <w:sz w:val="26"/>
+                <w:szCs w:val="26"/>
+              </w:rPr>
+            </m:ctrlPr>
+          </m:sSubPr>
+          <m:e>
+            <m:r>
+              <w:rPr>
+                <w:rFonts w:ascii="Cambria Math" w:hAnsi="Cambria Math"/>
+                <w:sz w:val="26"/>
+                <w:szCs w:val="26"/>
+              </w:rPr>
+              <m:t>S</m:t>
+            </m:r>
+          </m:e>
+          <m:sub>
+            <m:r>
+              <w:rPr>
+                <w:rFonts w:ascii="Cambria Math" w:hAnsi="Cambria Math"/>
+                <w:sz w:val="26"/>
+                <w:szCs w:val="26"/>
+              </w:rPr>
+              <m:t>2</m:t>
+            </m:r>
+          </m:sub>
+        </m:sSub>
+        <m:sSub>
+          <m:sSubPr>
+            <m:ctrlPr>
+              <w:rPr>
+                <w:rFonts w:ascii="Cambria Math" w:hAnsi="Cambria Math"/>
+                <w:i/>
+                <w:sz w:val="26"/>
+                <w:szCs w:val="26"/>
+              </w:rPr>
+            </m:ctrlPr>
+          </m:sSubPr>
+          <m:e>
+            <m:r>
+              <w:rPr>
+                <w:rFonts w:ascii="Cambria Math" w:hAnsi="Cambria Math"/>
+                <w:sz w:val="26"/>
+                <w:szCs w:val="26"/>
+              </w:rPr>
+              <m:t>D</m:t>
+            </m:r>
+          </m:e>
+          <m:sub>
+            <m:r>
+              <w:rPr>
+                <w:rFonts w:ascii="Cambria Math" w:hAnsi="Cambria Math"/>
+                <w:sz w:val="26"/>
+                <w:szCs w:val="26"/>
+              </w:rPr>
+              <m:t>i</m:t>
+            </m:r>
+          </m:sub>
+        </m:sSub>
+        <m:r>
+          <w:rPr>
+            <w:rFonts w:ascii="Cambria Math" w:hAnsi="Cambria Math"/>
+            <w:sz w:val="26"/>
+            <w:szCs w:val="26"/>
+          </w:rPr>
+          <m:t>∨</m:t>
+        </m:r>
+        <m:sSub>
+          <m:sSubPr>
+            <m:ctrlPr>
+              <w:rPr>
+                <w:rFonts w:ascii="Cambria Math" w:hAnsi="Cambria Math"/>
+                <w:i/>
+                <w:sz w:val="26"/>
+                <w:szCs w:val="26"/>
+              </w:rPr>
+            </m:ctrlPr>
+          </m:sSubPr>
+          <m:e>
+            <m:r>
+              <w:rPr>
+                <w:rFonts w:ascii="Cambria Math" w:hAnsi="Cambria Math"/>
+                <w:sz w:val="26"/>
+                <w:szCs w:val="26"/>
+              </w:rPr>
+              <m:t>S</m:t>
+            </m:r>
+          </m:e>
+          <m:sub>
+            <m:r>
+              <w:rPr>
+                <w:rFonts w:ascii="Cambria Math" w:hAnsi="Cambria Math"/>
+                <w:sz w:val="26"/>
+                <w:szCs w:val="26"/>
+              </w:rPr>
+              <m:t>1</m:t>
+            </m:r>
+          </m:sub>
+        </m:sSub>
+        <m:acc>
+          <m:accPr>
+            <m:chr m:val="̅"/>
+            <m:ctrlPr>
+              <w:rPr>
+                <w:rFonts w:ascii="Cambria Math" w:hAnsi="Cambria Math"/>
+                <w:i/>
+                <w:sz w:val="26"/>
+                <w:szCs w:val="26"/>
+              </w:rPr>
+            </m:ctrlPr>
+          </m:accPr>
+          <m:e>
+            <m:sSub>
+              <m:sSubPr>
+                <m:ctrlPr>
+                  <w:rPr>
+                    <w:rFonts w:ascii="Cambria Math" w:hAnsi="Cambria Math"/>
+                    <w:i/>
+                    <w:sz w:val="26"/>
+                    <w:szCs w:val="26"/>
+                  </w:rPr>
+                </m:ctrlPr>
+              </m:sSubPr>
+              <m:e>
+                <m:r>
+                  <w:rPr>
+                    <w:rFonts w:ascii="Cambria Math" w:hAnsi="Cambria Math"/>
+                    <w:sz w:val="26"/>
+                    <w:szCs w:val="26"/>
+                  </w:rPr>
+                  <m:t>S</m:t>
+                </m:r>
+              </m:e>
+              <m:sub>
+                <m:r>
+                  <w:rPr>
+                    <w:rFonts w:ascii="Cambria Math" w:hAnsi="Cambria Math"/>
+                    <w:sz w:val="26"/>
+                    <w:szCs w:val="26"/>
+                  </w:rPr>
+                  <m:t>2</m:t>
+                </m:r>
+              </m:sub>
+            </m:sSub>
+            <m:sSub>
+              <m:sSubPr>
+                <m:ctrlPr>
+                  <w:rPr>
+                    <w:rFonts w:ascii="Cambria Math" w:hAnsi="Cambria Math"/>
+                    <w:i/>
+                    <w:sz w:val="26"/>
+                    <w:szCs w:val="26"/>
+                  </w:rPr>
+                </m:ctrlPr>
+              </m:sSubPr>
+              <m:e>
+                <m:r>
+                  <w:rPr>
+                    <w:rFonts w:ascii="Cambria Math" w:hAnsi="Cambria Math"/>
+                    <w:sz w:val="26"/>
+                    <w:szCs w:val="26"/>
+                  </w:rPr>
+                  <m:t>D</m:t>
+                </m:r>
+              </m:e>
+              <m:sub>
+                <m:r>
+                  <w:rPr>
+                    <w:rFonts w:ascii="Cambria Math" w:hAnsi="Cambria Math"/>
+                    <w:sz w:val="26"/>
+                    <w:szCs w:val="26"/>
+                  </w:rPr>
+                  <m:t>i</m:t>
+                </m:r>
+              </m:sub>
+            </m:sSub>
+          </m:e>
+        </m:acc>
+        <m:r>
+          <w:rPr>
+            <w:rFonts w:ascii="Cambria Math" w:hAnsi="Cambria Math"/>
+            <w:sz w:val="26"/>
+            <w:szCs w:val="26"/>
+          </w:rPr>
+          <m:t>∨</m:t>
+        </m:r>
+        <m:acc>
+          <m:accPr>
+            <m:chr m:val="̅"/>
+            <m:ctrlPr>
+              <w:rPr>
+                <w:rFonts w:ascii="Cambria Math" w:hAnsi="Cambria Math"/>
+                <w:i/>
+                <w:sz w:val="26"/>
+                <w:szCs w:val="26"/>
+              </w:rPr>
+            </m:ctrlPr>
+          </m:accPr>
+          <m:e>
+            <m:sSub>
+              <m:sSubPr>
+                <m:ctrlPr>
+                  <w:rPr>
+                    <w:rFonts w:ascii="Cambria Math" w:hAnsi="Cambria Math"/>
+                    <w:i/>
+                    <w:sz w:val="26"/>
+                    <w:szCs w:val="26"/>
+                  </w:rPr>
+                </m:ctrlPr>
+              </m:sSubPr>
+              <m:e>
+                <m:r>
+                  <w:rPr>
+                    <w:rFonts w:ascii="Cambria Math" w:hAnsi="Cambria Math"/>
+                    <w:sz w:val="26"/>
+                    <w:szCs w:val="26"/>
+                  </w:rPr>
+                  <m:t>S</m:t>
+                </m:r>
+              </m:e>
+              <m:sub>
+                <m:r>
+                  <w:rPr>
+                    <w:rFonts w:ascii="Cambria Math" w:hAnsi="Cambria Math"/>
+                    <w:sz w:val="26"/>
+                    <w:szCs w:val="26"/>
+                  </w:rPr>
+                  <m:t>1</m:t>
+                </m:r>
+              </m:sub>
+            </m:sSub>
+            <m:sSub>
+              <m:sSubPr>
+                <m:ctrlPr>
+                  <w:rPr>
+                    <w:rFonts w:ascii="Cambria Math" w:hAnsi="Cambria Math"/>
+                    <w:i/>
+                    <w:sz w:val="26"/>
+                    <w:szCs w:val="26"/>
+                  </w:rPr>
+                </m:ctrlPr>
+              </m:sSubPr>
+              <m:e>
+                <m:r>
+                  <w:rPr>
+                    <w:rFonts w:ascii="Cambria Math" w:hAnsi="Cambria Math"/>
+                    <w:sz w:val="26"/>
+                    <w:szCs w:val="26"/>
+                  </w:rPr>
+                  <m:t>S</m:t>
+                </m:r>
+              </m:e>
+              <m:sub>
+                <m:r>
+                  <w:rPr>
+                    <w:rFonts w:ascii="Cambria Math" w:hAnsi="Cambria Math"/>
+                    <w:sz w:val="26"/>
+                    <w:szCs w:val="26"/>
+                  </w:rPr>
+                  <m:t>2</m:t>
+                </m:r>
+              </m:sub>
+            </m:sSub>
+          </m:e>
+        </m:acc>
+        <m:sSub>
+          <m:sSubPr>
+            <m:ctrlPr>
+              <w:rPr>
+                <w:rFonts w:ascii="Cambria Math" w:hAnsi="Cambria Math"/>
+                <w:i/>
+                <w:sz w:val="26"/>
+                <w:szCs w:val="26"/>
+              </w:rPr>
+            </m:ctrlPr>
+          </m:sSubPr>
+          <m:e>
+            <m:r>
+              <w:rPr>
+                <w:rFonts w:ascii="Cambria Math" w:hAnsi="Cambria Math"/>
+                <w:sz w:val="26"/>
+                <w:szCs w:val="26"/>
+              </w:rPr>
+              <m:t>Q</m:t>
+            </m:r>
+          </m:e>
+          <m:sub>
+            <m:r>
+              <w:rPr>
+                <w:rFonts w:ascii="Cambria Math" w:hAnsi="Cambria Math"/>
+                <w:sz w:val="26"/>
+                <w:szCs w:val="26"/>
+              </w:rPr>
+              <m:t>i+1</m:t>
+            </m:r>
+          </m:sub>
+        </m:sSub>
+      </m:oMath>
+    </w:p>
+    <w:p>
+      <w:pPr>
+        <w:jc w:val="both"/>
+        <w:rPr>
+          <w:rFonts w:eastAsiaTheme="minorEastAsia"/>
+          <w:sz w:val="26"/>
+          <w:szCs w:val="26"/>
+          <w:lang w:val="uk-UA"/>
+        </w:rPr>
+      </w:pPr>
+      <w:r>
+        <w:rPr>
+          <w:rFonts w:eastAsiaTheme="minorEastAsia"/>
+          <w:sz w:val="26"/>
+          <w:szCs w:val="26"/>
+          <w:lang w:val="uk-UA"/>
+        </w:rPr>
+        <w:t>Складність: 8 елементів</w:t>
+      </w:r>
+    </w:p>
+    <w:p>
+      <w:pPr>
+        <w:jc w:val="both"/>
+        <w:rPr>
+          <w:rFonts w:eastAsiaTheme="minorEastAsia"/>
+          <w:sz w:val="26"/>
+          <w:szCs w:val="26"/>
+          <w:lang w:val="uk-UA"/>
+        </w:rPr>
+      </w:pPr>
+    </w:p>
+    <w:p>
+      <w:pPr>
+        <w:jc w:val="both"/>
+        <w:rPr>
+          <w:rFonts w:eastAsiaTheme="minorEastAsia"/>
+          <w:sz w:val="26"/>
+          <w:szCs w:val="26"/>
+          <w:lang w:val="uk-UA"/>
+        </w:rPr>
+      </w:pPr>
+    </w:p>
+    <w:p>
+      <w:pPr>
+        <w:jc w:val="both"/>
+        <w:rPr>
+          <w:rFonts w:eastAsiaTheme="minorEastAsia"/>
+          <w:sz w:val="26"/>
+          <w:szCs w:val="26"/>
+        </w:rPr>
+      </w:pPr>
+      <w:r>
+        <w:rPr>
+          <w:rFonts w:eastAsiaTheme="minorEastAsia"/>
+          <w:sz w:val="26"/>
+          <w:szCs w:val="26"/>
+          <w:lang w:val="uk-UA"/>
+        </w:rPr>
+        <w:lastRenderedPageBreak/>
+        <w:t xml:space="preserve">Діаграма Вейча для </w:t>
+      </w:r>
+      <w:r>
+        <w:rPr>
+          <w:rFonts w:eastAsiaTheme="minorEastAsia"/>
+          <w:sz w:val="26"/>
+          <w:szCs w:val="26"/>
+        </w:rPr>
+        <w:t>K:</w:t>
+      </w:r>
+    </w:p>
+    <w:p>
+      <w:pPr>
+        <w:jc w:val="both"/>
+        <w:rPr>
+          <w:sz w:val="26"/>
+          <w:szCs w:val="26"/>
+        </w:rPr>
+      </w:pPr>
+      <w:r>
+        <w:rPr>
+          <w:noProof/>
+          <w:sz w:val="26"/>
+          <w:szCs w:val="26"/>
+        </w:rPr>
+        <w:drawing>
+          <wp:inline distT="0" distB="0" distL="0" distR="0">
+            <wp:extent cx="1581912" cy="2743200"/>
+            <wp:effectExtent l="0" t="0" r="0" b="0"/>
+            <wp:docPr id="7" name="Picture 7"/>
+            <wp:cNvGraphicFramePr>
+              <a:graphicFrameLocks xmlns:a="http://schemas.openxmlformats.org/drawingml/2006/main" noChangeAspect="1"/>
+            </wp:cNvGraphicFramePr>
+            <a:graphic xmlns:a="http://schemas.openxmlformats.org/drawingml/2006/main">
+              <a:graphicData uri="http://schemas.openxmlformats.org/drawingml/2006/picture">
+                <pic:pic xmlns:pic="http://schemas.openxmlformats.org/drawingml/2006/picture">
+                  <pic:nvPicPr>
+                    <pic:cNvPr id="0" name="Picture 7"/>
+                    <pic:cNvPicPr>
+                      <a:picLocks noChangeAspect="1" noChangeArrowheads="1"/>
+                    </pic:cNvPicPr>
+                  </pic:nvPicPr>
+                  <pic:blipFill>
+                    <a:blip r:embed="rId10" cstate="print">
+                      <a:extLst>
+                        <a:ext uri="{28A0092B-C50C-407E-A947-70E740481C1C}">
+                          <a14:useLocalDpi xmlns:a14="http://schemas.microsoft.com/office/drawing/2010/main" val="0"/>
+                        </a:ext>
+                      </a:extLst>
+                    </a:blip>
+                    <a:srcRect/>
+                    <a:stretch>
+                      <a:fillRect/>
+                    </a:stretch>
+                  </pic:blipFill>
+                  <pic:spPr bwMode="auto">
+                    <a:xfrm>
+                      <a:off x="0" y="0"/>
+                      <a:ext cx="1581912" cy="2743200"/>
+                    </a:xfrm>
+                    <a:prstGeom prst="rect">
+                      <a:avLst/>
+                    </a:prstGeom>
+                    <a:noFill/>
+                    <a:ln>
+                      <a:noFill/>
+                    </a:ln>
+                  </pic:spPr>
+                </pic:pic>
+              </a:graphicData>
+            </a:graphic>
+          </wp:inline>
+        </w:drawing>
+      </w:r>
+    </w:p>
+    <w:p>
+      <w:pPr>
+        <w:jc w:val="both"/>
+        <w:rPr>
+          <w:rFonts w:eastAsiaTheme="minorEastAsia"/>
+          <w:sz w:val="26"/>
+          <w:szCs w:val="26"/>
+        </w:rPr>
+      </w:pPr>
+      <w:r>
+        <w:rPr>
+          <w:sz w:val="26"/>
+          <w:szCs w:val="26"/>
+          <w:lang w:val="ru-RU"/>
+        </w:rPr>
+        <w:t xml:space="preserve"> </w:t>
+      </w:r>
+      <m:oMath>
+        <m:r>
+          <w:rPr>
+            <w:rFonts w:ascii="Cambria Math" w:hAnsi="Cambria Math"/>
+            <w:sz w:val="26"/>
+            <w:szCs w:val="26"/>
+          </w:rPr>
+          <m:t>K=</m:t>
+        </m:r>
+        <m:sSub>
+          <m:sSubPr>
+            <m:ctrlPr>
+              <w:rPr>
+                <w:rFonts w:ascii="Cambria Math" w:hAnsi="Cambria Math"/>
+                <w:i/>
+                <w:sz w:val="26"/>
+                <w:szCs w:val="26"/>
+              </w:rPr>
+            </m:ctrlPr>
+          </m:sSubPr>
+          <m:e>
+            <m:r>
+              <w:rPr>
+                <w:rFonts w:ascii="Cambria Math" w:hAnsi="Cambria Math"/>
+                <w:sz w:val="26"/>
+                <w:szCs w:val="26"/>
+              </w:rPr>
+              <m:t>D</m:t>
+            </m:r>
+          </m:e>
+          <m:sub>
+            <m:r>
+              <w:rPr>
+                <w:rFonts w:ascii="Cambria Math" w:hAnsi="Cambria Math"/>
+                <w:sz w:val="26"/>
+                <w:szCs w:val="26"/>
+              </w:rPr>
+              <m:t>1</m:t>
+            </m:r>
+          </m:sub>
+        </m:sSub>
+        <m:r>
+          <w:rPr>
+            <w:rFonts w:ascii="Cambria Math" w:hAnsi="Cambria Math"/>
+            <w:sz w:val="26"/>
+            <w:szCs w:val="26"/>
+          </w:rPr>
+          <m:t>∨</m:t>
+        </m:r>
+        <m:acc>
+          <m:accPr>
+            <m:chr m:val="̅"/>
+            <m:ctrlPr>
+              <w:rPr>
+                <w:rFonts w:ascii="Cambria Math" w:hAnsi="Cambria Math"/>
+                <w:i/>
+                <w:sz w:val="26"/>
+                <w:szCs w:val="26"/>
+              </w:rPr>
+            </m:ctrlPr>
+          </m:accPr>
+          <m:e>
+            <m:sSub>
+              <m:sSubPr>
+                <m:ctrlPr>
+                  <w:rPr>
+                    <w:rFonts w:ascii="Cambria Math" w:hAnsi="Cambria Math"/>
+                    <w:i/>
+                    <w:sz w:val="26"/>
+                    <w:szCs w:val="26"/>
+                  </w:rPr>
+                </m:ctrlPr>
+              </m:sSubPr>
+              <m:e>
+                <m:r>
+                  <w:rPr>
+                    <w:rFonts w:ascii="Cambria Math" w:hAnsi="Cambria Math"/>
+                    <w:sz w:val="26"/>
+                    <w:szCs w:val="26"/>
+                  </w:rPr>
+                  <m:t>S</m:t>
+                </m:r>
+              </m:e>
+              <m:sub>
+                <m:r>
+                  <w:rPr>
+                    <w:rFonts w:ascii="Cambria Math" w:hAnsi="Cambria Math"/>
+                    <w:sz w:val="26"/>
+                    <w:szCs w:val="26"/>
+                  </w:rPr>
+                  <m:t>1</m:t>
+                </m:r>
+              </m:sub>
+            </m:sSub>
+            <m:sSub>
+              <m:sSubPr>
+                <m:ctrlPr>
+                  <w:rPr>
+                    <w:rFonts w:ascii="Cambria Math" w:hAnsi="Cambria Math"/>
+                    <w:i/>
+                    <w:sz w:val="26"/>
+                    <w:szCs w:val="26"/>
+                  </w:rPr>
+                </m:ctrlPr>
+              </m:sSubPr>
+              <m:e>
+                <m:r>
+                  <w:rPr>
+                    <w:rFonts w:ascii="Cambria Math" w:hAnsi="Cambria Math"/>
+                    <w:sz w:val="26"/>
+                    <w:szCs w:val="26"/>
+                  </w:rPr>
+                  <m:t>S</m:t>
+                </m:r>
+              </m:e>
+              <m:sub>
+                <m:r>
+                  <w:rPr>
+                    <w:rFonts w:ascii="Cambria Math" w:hAnsi="Cambria Math"/>
+                    <w:sz w:val="26"/>
+                    <w:szCs w:val="26"/>
+                  </w:rPr>
+                  <m:t>2</m:t>
+                </m:r>
+              </m:sub>
+            </m:sSub>
+            <m:sSub>
+              <m:sSubPr>
+                <m:ctrlPr>
+                  <w:rPr>
+                    <w:rFonts w:ascii="Cambria Math" w:hAnsi="Cambria Math"/>
+                    <w:i/>
+                    <w:sz w:val="26"/>
+                    <w:szCs w:val="26"/>
+                  </w:rPr>
+                </m:ctrlPr>
+              </m:sSubPr>
+              <m:e>
+                <m:r>
+                  <w:rPr>
+                    <w:rFonts w:ascii="Cambria Math" w:hAnsi="Cambria Math"/>
+                    <w:sz w:val="26"/>
+                    <w:szCs w:val="26"/>
+                  </w:rPr>
+                  <m:t>Q</m:t>
+                </m:r>
+              </m:e>
+              <m:sub>
+                <m:r>
+                  <w:rPr>
+                    <w:rFonts w:ascii="Cambria Math" w:hAnsi="Cambria Math"/>
+                    <w:sz w:val="26"/>
+                    <w:szCs w:val="26"/>
+                  </w:rPr>
+                  <m:t>i+1</m:t>
+                </m:r>
+              </m:sub>
+            </m:sSub>
+          </m:e>
+        </m:acc>
+      </m:oMath>
+    </w:p>
+    <w:p>
+      <w:pPr>
+        <w:jc w:val="both"/>
+        <w:rPr>
+          <w:rFonts w:eastAsiaTheme="minorEastAsia"/>
+          <w:sz w:val="26"/>
+          <w:szCs w:val="26"/>
+          <w:lang w:val="uk-UA"/>
+        </w:rPr>
+      </w:pPr>
+      <w:r>
+        <w:rPr>
+          <w:rFonts w:eastAsiaTheme="minorEastAsia"/>
+          <w:sz w:val="26"/>
+          <w:szCs w:val="26"/>
+          <w:lang w:val="uk-UA"/>
+        </w:rPr>
+        <w:t>Складність: 4 елемента</w:t>
+      </w:r>
+    </w:p>
+    <w:p>
+      <w:pPr>
+        <w:jc w:val="both"/>
+        <w:rPr>
+          <w:rFonts w:eastAsiaTheme="minorEastAsia"/>
+          <w:sz w:val="26"/>
+          <w:szCs w:val="26"/>
+          <w:lang w:val="uk-UA"/>
+        </w:rPr>
+      </w:pPr>
+    </w:p>
+    <w:p>
+      <w:pPr>
+        <w:jc w:val="both"/>
+        <w:rPr>
+          <w:rFonts w:eastAsiaTheme="minorEastAsia"/>
+          <w:sz w:val="26"/>
+          <w:szCs w:val="26"/>
+          <w:lang w:val="uk-UA"/>
+        </w:rPr>
+      </w:pPr>
+      <w:r>
+        <w:rPr>
+          <w:rFonts w:eastAsiaTheme="minorEastAsia"/>
+          <w:sz w:val="26"/>
+          <w:szCs w:val="26"/>
+          <w:lang w:val="uk-UA"/>
+        </w:rPr>
+        <w:t xml:space="preserve">Отже, найпростіша комбінаційна схема у </w:t>
+      </w:r>
+      <w:r>
+        <w:rPr>
+          <w:rFonts w:eastAsiaTheme="minorEastAsia"/>
+          <w:sz w:val="26"/>
+          <w:szCs w:val="26"/>
+        </w:rPr>
+        <w:t>D</w:t>
+      </w:r>
+      <w:r>
+        <w:rPr>
+          <w:rFonts w:eastAsiaTheme="minorEastAsia"/>
+          <w:sz w:val="26"/>
+          <w:szCs w:val="26"/>
+          <w:lang w:val="ru-RU"/>
+        </w:rPr>
+        <w:t>-</w:t>
+      </w:r>
+      <w:r>
+        <w:rPr>
+          <w:rFonts w:eastAsiaTheme="minorEastAsia"/>
+          <w:sz w:val="26"/>
+          <w:szCs w:val="26"/>
+          <w:lang w:val="uk-UA"/>
+        </w:rPr>
+        <w:t>тригера.</w:t>
+      </w:r>
+    </w:p>
+    <w:p>
+      <w:pPr>
+        <w:jc w:val="both"/>
+        <w:rPr>
+          <w:sz w:val="26"/>
+          <w:szCs w:val="26"/>
+          <w:lang w:val="uk-UA"/>
+        </w:rPr>
+      </w:pPr>
+      <w:bookmarkStart w:id="0" w:name="_GoBack"/>
+      <w:bookmarkEnd w:id="0"/>
     </w:p>
     <w:p>
       <w:pPr>
@@ -11748,6 +14739,7 @@
         <w:rPr>
           <w:b/>
           <w:color w:val="auto"/>
+          <w:lang w:val="ru-RU"/>
         </w:rPr>
         <w:t>2</w:t>
       </w:r>
@@ -14596,6 +17588,7 @@
                 <w:rFonts w:ascii="Times New Roman" w:eastAsia="Symbol" w:hAnsi="Times New Roman" w:cs="Symbol"/>
                 <w:lang w:val="ru-RU"/>
               </w:rPr>
+              <w:lastRenderedPageBreak/>
               <w:t>1</w:t>
             </w:r>
           </w:p>
@@ -16254,7 +19247,7 @@
               <w:left w:val="single" w:sz="4" w:space="0" w:color="000001"/>
               <w:bottom w:val="single" w:sz="4" w:space="0" w:color="000001"/>
             </w:tcBorders>
-            <w:shd w:val="clear" w:color="auto" w:fill="FFFFFF"/>
+            <w:shd w:val="clear" w:color="auto" w:fill="auto"/>
           </w:tcPr>
           <w:p>
             <w:pPr>
@@ -16282,7 +19275,7 @@
               <w:left w:val="single" w:sz="4" w:space="0" w:color="000001"/>
               <w:bottom w:val="single" w:sz="4" w:space="0" w:color="000001"/>
             </w:tcBorders>
-            <w:shd w:val="clear" w:color="auto" w:fill="FFFFFF"/>
+            <w:shd w:val="clear" w:color="auto" w:fill="auto"/>
           </w:tcPr>
           <w:p>
             <w:pPr>
@@ -16315,11 +19308,13 @@
               <w:jc w:val="center"/>
               <w:rPr>
                 <w:rFonts w:ascii="Times New Roman" w:eastAsia="Symbol" w:hAnsi="Times New Roman" w:cs="Symbol"/>
-              </w:rPr>
-            </w:pPr>
-            <w:r>
-              <w:rPr>
-                <w:rFonts w:ascii="Times New Roman" w:eastAsia="Symbol" w:hAnsi="Times New Roman" w:cs="Symbol"/>
+                <w:lang w:val="ru-RU"/>
+              </w:rPr>
+            </w:pPr>
+            <w:r>
+              <w:rPr>
+                <w:rFonts w:ascii="Times New Roman" w:eastAsia="Symbol" w:hAnsi="Times New Roman" w:cs="Symbol"/>
+                <w:lang w:val="ru-RU"/>
               </w:rPr>
               <w:t>0</w:t>
             </w:r>
@@ -16406,7 +19401,6 @@
                 <w:szCs w:val="24"/>
                 <w:lang w:val="uk-UA"/>
               </w:rPr>
-              <w:lastRenderedPageBreak/>
               <w:t>0</w:t>
             </w:r>
           </w:p>
@@ -16503,7 +19497,7 @@
               <w:left w:val="single" w:sz="4" w:space="0" w:color="000001"/>
               <w:bottom w:val="single" w:sz="4" w:space="0" w:color="000001"/>
             </w:tcBorders>
-            <w:shd w:val="clear" w:color="auto" w:fill="FFFFFF"/>
+            <w:shd w:val="clear" w:color="auto" w:fill="auto"/>
           </w:tcPr>
           <w:p>
             <w:pPr>
@@ -16531,7 +19525,7 @@
               <w:left w:val="single" w:sz="4" w:space="0" w:color="000001"/>
               <w:bottom w:val="single" w:sz="4" w:space="0" w:color="000001"/>
             </w:tcBorders>
-            <w:shd w:val="clear" w:color="auto" w:fill="FFFFFF"/>
+            <w:shd w:val="clear" w:color="auto" w:fill="auto"/>
           </w:tcPr>
           <w:p>
             <w:pPr>
@@ -16564,8 +19558,16 @@
               <w:jc w:val="center"/>
               <w:rPr>
                 <w:rFonts w:ascii="Times New Roman" w:eastAsia="Symbol" w:hAnsi="Times New Roman" w:cs="Symbol"/>
-              </w:rPr>
-            </w:pPr>
+                <w:lang w:val="ru-RU"/>
+              </w:rPr>
+            </w:pPr>
+            <w:r>
+              <w:rPr>
+                <w:rFonts w:ascii="Times New Roman" w:eastAsia="Symbol" w:hAnsi="Times New Roman" w:cs="Symbol"/>
+                <w:lang w:val="ru-RU"/>
+              </w:rPr>
+              <w:t>0</w:t>
+            </w:r>
           </w:p>
         </w:tc>
         <w:tc>
@@ -16583,8 +19585,16 @@
               <w:jc w:val="center"/>
               <w:rPr>
                 <w:rFonts w:ascii="Times New Roman" w:eastAsia="Symbol" w:hAnsi="Times New Roman" w:cs="Symbol"/>
-              </w:rPr>
-            </w:pPr>
+                <w:lang w:val="ru-RU"/>
+              </w:rPr>
+            </w:pPr>
+            <w:r>
+              <w:rPr>
+                <w:rFonts w:ascii="Times New Roman" w:eastAsia="Symbol" w:hAnsi="Times New Roman" w:cs="Symbol"/>
+                <w:lang w:val="ru-RU"/>
+              </w:rPr>
+              <w:t>0</w:t>
+            </w:r>
           </w:p>
         </w:tc>
         <w:tc>
@@ -16603,8 +19613,16 @@
               <w:jc w:val="center"/>
               <w:rPr>
                 <w:rFonts w:ascii="Times New Roman" w:eastAsia="Symbol" w:hAnsi="Times New Roman" w:cs="Symbol"/>
-              </w:rPr>
-            </w:pPr>
+                <w:lang w:val="ru-RU"/>
+              </w:rPr>
+            </w:pPr>
+            <w:r>
+              <w:rPr>
+                <w:rFonts w:ascii="Times New Roman" w:eastAsia="Symbol" w:hAnsi="Times New Roman" w:cs="Symbol"/>
+                <w:lang w:val="ru-RU"/>
+              </w:rPr>
+              <w:t>*</w:t>
+            </w:r>
           </w:p>
         </w:tc>
       </w:tr>
@@ -16733,7 +19751,7 @@
               <w:left w:val="single" w:sz="4" w:space="0" w:color="000001"/>
               <w:bottom w:val="single" w:sz="4" w:space="0" w:color="000001"/>
             </w:tcBorders>
-            <w:shd w:val="clear" w:color="auto" w:fill="FFFFFF"/>
+            <w:shd w:val="clear" w:color="auto" w:fill="auto"/>
           </w:tcPr>
           <w:p>
             <w:pPr>
@@ -16761,7 +19779,7 @@
               <w:left w:val="single" w:sz="4" w:space="0" w:color="000001"/>
               <w:bottom w:val="single" w:sz="4" w:space="0" w:color="000001"/>
             </w:tcBorders>
-            <w:shd w:val="clear" w:color="auto" w:fill="FFFFFF"/>
+            <w:shd w:val="clear" w:color="auto" w:fill="auto"/>
           </w:tcPr>
           <w:p>
             <w:pPr>
@@ -16794,8 +19812,16 @@
               <w:jc w:val="center"/>
               <w:rPr>
                 <w:rFonts w:ascii="Times New Roman" w:eastAsia="Symbol" w:hAnsi="Times New Roman" w:cs="Symbol"/>
-              </w:rPr>
-            </w:pPr>
+                <w:lang w:val="ru-RU"/>
+              </w:rPr>
+            </w:pPr>
+            <w:r>
+              <w:rPr>
+                <w:rFonts w:ascii="Times New Roman" w:eastAsia="Symbol" w:hAnsi="Times New Roman" w:cs="Symbol"/>
+                <w:lang w:val="ru-RU"/>
+              </w:rPr>
+              <w:t>0</w:t>
+            </w:r>
           </w:p>
         </w:tc>
         <w:tc>
@@ -16813,8 +19839,16 @@
               <w:jc w:val="center"/>
               <w:rPr>
                 <w:rFonts w:ascii="Times New Roman" w:eastAsia="Symbol" w:hAnsi="Times New Roman" w:cs="Symbol"/>
-              </w:rPr>
-            </w:pPr>
+                <w:lang w:val="ru-RU"/>
+              </w:rPr>
+            </w:pPr>
+            <w:r>
+              <w:rPr>
+                <w:rFonts w:ascii="Times New Roman" w:eastAsia="Symbol" w:hAnsi="Times New Roman" w:cs="Symbol"/>
+                <w:lang w:val="ru-RU"/>
+              </w:rPr>
+              <w:t>*</w:t>
+            </w:r>
           </w:p>
         </w:tc>
         <w:tc>
@@ -16833,8 +19867,16 @@
               <w:jc w:val="center"/>
               <w:rPr>
                 <w:rFonts w:ascii="Times New Roman" w:eastAsia="Symbol" w:hAnsi="Times New Roman" w:cs="Symbol"/>
-              </w:rPr>
-            </w:pPr>
+                <w:lang w:val="ru-RU"/>
+              </w:rPr>
+            </w:pPr>
+            <w:r>
+              <w:rPr>
+                <w:rFonts w:ascii="Times New Roman" w:eastAsia="Symbol" w:hAnsi="Times New Roman" w:cs="Symbol"/>
+                <w:lang w:val="ru-RU"/>
+              </w:rPr>
+              <w:t>0</w:t>
+            </w:r>
           </w:p>
         </w:tc>
       </w:tr>
@@ -16963,7 +20005,7 @@
               <w:left w:val="single" w:sz="4" w:space="0" w:color="000001"/>
               <w:bottom w:val="single" w:sz="4" w:space="0" w:color="000001"/>
             </w:tcBorders>
-            <w:shd w:val="clear" w:color="auto" w:fill="FFFFFF"/>
+            <w:shd w:val="clear" w:color="auto" w:fill="auto"/>
           </w:tcPr>
           <w:p>
             <w:pPr>
@@ -16991,7 +20033,7 @@
               <w:left w:val="single" w:sz="4" w:space="0" w:color="000001"/>
               <w:bottom w:val="single" w:sz="4" w:space="0" w:color="000001"/>
             </w:tcBorders>
-            <w:shd w:val="clear" w:color="auto" w:fill="FFFFFF"/>
+            <w:shd w:val="clear" w:color="auto" w:fill="auto"/>
           </w:tcPr>
           <w:p>
             <w:pPr>
@@ -17024,11 +20066,13 @@
               <w:jc w:val="center"/>
               <w:rPr>
                 <w:rFonts w:ascii="Times New Roman" w:eastAsia="Symbol" w:hAnsi="Times New Roman" w:cs="Symbol"/>
-              </w:rPr>
-            </w:pPr>
-            <w:r>
-              <w:rPr>
-                <w:rFonts w:ascii="Times New Roman" w:eastAsia="Symbol" w:hAnsi="Times New Roman" w:cs="Symbol"/>
+                <w:lang w:val="ru-RU"/>
+              </w:rPr>
+            </w:pPr>
+            <w:r>
+              <w:rPr>
+                <w:rFonts w:ascii="Times New Roman" w:eastAsia="Symbol" w:hAnsi="Times New Roman" w:cs="Symbol"/>
+                <w:lang w:val="ru-RU"/>
               </w:rPr>
               <w:t>0</w:t>
             </w:r>
@@ -17211,7 +20255,7 @@
               <w:left w:val="single" w:sz="4" w:space="0" w:color="000001"/>
               <w:bottom w:val="single" w:sz="4" w:space="0" w:color="000001"/>
             </w:tcBorders>
-            <w:shd w:val="clear" w:color="auto" w:fill="FFFFFF"/>
+            <w:shd w:val="clear" w:color="auto" w:fill="auto"/>
           </w:tcPr>
           <w:p>
             <w:pPr>
@@ -17239,7 +20283,7 @@
               <w:left w:val="single" w:sz="4" w:space="0" w:color="000001"/>
               <w:bottom w:val="single" w:sz="4" w:space="0" w:color="000001"/>
             </w:tcBorders>
-            <w:shd w:val="clear" w:color="auto" w:fill="FFFFFF"/>
+            <w:shd w:val="clear" w:color="auto" w:fill="auto"/>
           </w:tcPr>
           <w:p>
             <w:pPr>
@@ -17272,11 +20316,13 @@
               <w:jc w:val="center"/>
               <w:rPr>
                 <w:rFonts w:ascii="Times New Roman" w:eastAsia="Symbol" w:hAnsi="Times New Roman" w:cs="Symbol"/>
-              </w:rPr>
-            </w:pPr>
-            <w:r>
-              <w:rPr>
-                <w:rFonts w:ascii="Times New Roman" w:eastAsia="Symbol" w:hAnsi="Times New Roman" w:cs="Symbol"/>
+                <w:lang w:val="ru-RU"/>
+              </w:rPr>
+            </w:pPr>
+            <w:r>
+              <w:rPr>
+                <w:rFonts w:ascii="Times New Roman" w:eastAsia="Symbol" w:hAnsi="Times New Roman" w:cs="Symbol"/>
+                <w:lang w:val="ru-RU"/>
               </w:rPr>
               <w:t>0</w:t>
             </w:r>
@@ -17459,7 +20505,7 @@
               <w:left w:val="single" w:sz="4" w:space="0" w:color="000001"/>
               <w:bottom w:val="single" w:sz="4" w:space="0" w:color="000001"/>
             </w:tcBorders>
-            <w:shd w:val="clear" w:color="auto" w:fill="FFFFFF"/>
+            <w:shd w:val="clear" w:color="auto" w:fill="auto"/>
           </w:tcPr>
           <w:p>
             <w:pPr>
@@ -17487,7 +20533,7 @@
               <w:left w:val="single" w:sz="4" w:space="0" w:color="000001"/>
               <w:bottom w:val="single" w:sz="4" w:space="0" w:color="000001"/>
             </w:tcBorders>
-            <w:shd w:val="clear" w:color="auto" w:fill="FFFFFF"/>
+            <w:shd w:val="clear" w:color="auto" w:fill="auto"/>
           </w:tcPr>
           <w:p>
             <w:pPr>
@@ -17520,8 +20566,16 @@
               <w:jc w:val="center"/>
               <w:rPr>
                 <w:rFonts w:ascii="Times New Roman" w:eastAsia="Symbol" w:hAnsi="Times New Roman" w:cs="Symbol"/>
-              </w:rPr>
-            </w:pPr>
+                <w:lang w:val="ru-RU"/>
+              </w:rPr>
+            </w:pPr>
+            <w:r>
+              <w:rPr>
+                <w:rFonts w:ascii="Times New Roman" w:eastAsia="Symbol" w:hAnsi="Times New Roman" w:cs="Symbol"/>
+                <w:lang w:val="ru-RU"/>
+              </w:rPr>
+              <w:t>0</w:t>
+            </w:r>
           </w:p>
         </w:tc>
         <w:tc>
@@ -17539,8 +20593,16 @@
               <w:jc w:val="center"/>
               <w:rPr>
                 <w:rFonts w:ascii="Times New Roman" w:eastAsia="Symbol" w:hAnsi="Times New Roman" w:cs="Symbol"/>
-              </w:rPr>
-            </w:pPr>
+                <w:lang w:val="ru-RU"/>
+              </w:rPr>
+            </w:pPr>
+            <w:r>
+              <w:rPr>
+                <w:rFonts w:ascii="Times New Roman" w:eastAsia="Symbol" w:hAnsi="Times New Roman" w:cs="Symbol"/>
+                <w:lang w:val="ru-RU"/>
+              </w:rPr>
+              <w:t>0</w:t>
+            </w:r>
           </w:p>
         </w:tc>
         <w:tc>
@@ -17559,8 +20621,16 @@
               <w:jc w:val="center"/>
               <w:rPr>
                 <w:rFonts w:ascii="Times New Roman" w:eastAsia="Symbol" w:hAnsi="Times New Roman" w:cs="Symbol"/>
-              </w:rPr>
-            </w:pPr>
+                <w:lang w:val="ru-RU"/>
+              </w:rPr>
+            </w:pPr>
+            <w:r>
+              <w:rPr>
+                <w:rFonts w:ascii="Times New Roman" w:eastAsia="Symbol" w:hAnsi="Times New Roman" w:cs="Symbol"/>
+                <w:lang w:val="ru-RU"/>
+              </w:rPr>
+              <w:t>*</w:t>
+            </w:r>
           </w:p>
         </w:tc>
       </w:tr>
@@ -17689,7 +20759,7 @@
               <w:left w:val="single" w:sz="4" w:space="0" w:color="000001"/>
               <w:bottom w:val="single" w:sz="4" w:space="0" w:color="000001"/>
             </w:tcBorders>
-            <w:shd w:val="clear" w:color="auto" w:fill="FFFFFF"/>
+            <w:shd w:val="clear" w:color="auto" w:fill="auto"/>
           </w:tcPr>
           <w:p>
             <w:pPr>
@@ -17717,7 +20787,7 @@
               <w:left w:val="single" w:sz="4" w:space="0" w:color="000001"/>
               <w:bottom w:val="single" w:sz="4" w:space="0" w:color="000001"/>
             </w:tcBorders>
-            <w:shd w:val="clear" w:color="auto" w:fill="FFFFFF"/>
+            <w:shd w:val="clear" w:color="auto" w:fill="auto"/>
           </w:tcPr>
           <w:p>
             <w:pPr>
@@ -17750,8 +20820,16 @@
               <w:jc w:val="center"/>
               <w:rPr>
                 <w:rFonts w:ascii="Times New Roman" w:eastAsia="Symbol" w:hAnsi="Times New Roman" w:cs="Symbol"/>
-              </w:rPr>
-            </w:pPr>
+                <w:lang w:val="ru-RU"/>
+              </w:rPr>
+            </w:pPr>
+            <w:r>
+              <w:rPr>
+                <w:rFonts w:ascii="Times New Roman" w:eastAsia="Symbol" w:hAnsi="Times New Roman" w:cs="Symbol"/>
+                <w:lang w:val="ru-RU"/>
+              </w:rPr>
+              <w:t>0</w:t>
+            </w:r>
           </w:p>
         </w:tc>
         <w:tc>
@@ -17769,8 +20847,16 @@
               <w:jc w:val="center"/>
               <w:rPr>
                 <w:rFonts w:ascii="Times New Roman" w:eastAsia="Symbol" w:hAnsi="Times New Roman" w:cs="Symbol"/>
-              </w:rPr>
-            </w:pPr>
+                <w:lang w:val="ru-RU"/>
+              </w:rPr>
+            </w:pPr>
+            <w:r>
+              <w:rPr>
+                <w:rFonts w:ascii="Times New Roman" w:eastAsia="Symbol" w:hAnsi="Times New Roman" w:cs="Symbol"/>
+                <w:lang w:val="ru-RU"/>
+              </w:rPr>
+              <w:t>*</w:t>
+            </w:r>
           </w:p>
         </w:tc>
         <w:tc>
@@ -17789,8 +20875,16 @@
               <w:jc w:val="center"/>
               <w:rPr>
                 <w:rFonts w:ascii="Times New Roman" w:eastAsia="Symbol" w:hAnsi="Times New Roman" w:cs="Symbol"/>
-              </w:rPr>
-            </w:pPr>
+                <w:lang w:val="ru-RU"/>
+              </w:rPr>
+            </w:pPr>
+            <w:r>
+              <w:rPr>
+                <w:rFonts w:ascii="Times New Roman" w:eastAsia="Symbol" w:hAnsi="Times New Roman" w:cs="Symbol"/>
+                <w:lang w:val="ru-RU"/>
+              </w:rPr>
+              <w:t>0</w:t>
+            </w:r>
           </w:p>
         </w:tc>
       </w:tr>
@@ -17919,7 +21013,7 @@
               <w:left w:val="single" w:sz="4" w:space="0" w:color="000001"/>
               <w:bottom w:val="single" w:sz="4" w:space="0" w:color="000001"/>
             </w:tcBorders>
-            <w:shd w:val="clear" w:color="auto" w:fill="FFFFFF"/>
+            <w:shd w:val="clear" w:color="auto" w:fill="auto"/>
           </w:tcPr>
           <w:p>
             <w:pPr>
@@ -17947,7 +21041,7 @@
               <w:left w:val="single" w:sz="4" w:space="0" w:color="000001"/>
               <w:bottom w:val="single" w:sz="4" w:space="0" w:color="000001"/>
             </w:tcBorders>
-            <w:shd w:val="clear" w:color="auto" w:fill="FFFFFF"/>
+            <w:shd w:val="clear" w:color="auto" w:fill="auto"/>
           </w:tcPr>
           <w:p>
             <w:pPr>
@@ -17980,11 +21074,13 @@
               <w:jc w:val="center"/>
               <w:rPr>
                 <w:rFonts w:ascii="Times New Roman" w:eastAsia="Symbol" w:hAnsi="Times New Roman" w:cs="Symbol"/>
-              </w:rPr>
-            </w:pPr>
-            <w:r>
-              <w:rPr>
-                <w:rFonts w:ascii="Times New Roman" w:eastAsia="Symbol" w:hAnsi="Times New Roman" w:cs="Symbol"/>
+                <w:lang w:val="ru-RU"/>
+              </w:rPr>
+            </w:pPr>
+            <w:r>
+              <w:rPr>
+                <w:rFonts w:ascii="Times New Roman" w:eastAsia="Symbol" w:hAnsi="Times New Roman" w:cs="Symbol"/>
+                <w:lang w:val="ru-RU"/>
               </w:rPr>
               <w:t>0</w:t>
             </w:r>
@@ -18167,7 +21263,7 @@
               <w:left w:val="single" w:sz="4" w:space="0" w:color="000001"/>
               <w:bottom w:val="single" w:sz="4" w:space="0" w:color="000001"/>
             </w:tcBorders>
-            <w:shd w:val="clear" w:color="auto" w:fill="FFFFFF"/>
+            <w:shd w:val="clear" w:color="auto" w:fill="auto"/>
           </w:tcPr>
           <w:p>
             <w:pPr>
@@ -18195,7 +21291,7 @@
               <w:left w:val="single" w:sz="4" w:space="0" w:color="000001"/>
               <w:bottom w:val="single" w:sz="4" w:space="0" w:color="000001"/>
             </w:tcBorders>
-            <w:shd w:val="clear" w:color="auto" w:fill="FFFFFF"/>
+            <w:shd w:val="clear" w:color="auto" w:fill="auto"/>
           </w:tcPr>
           <w:p>
             <w:pPr>
@@ -18228,8 +21324,16 @@
               <w:jc w:val="center"/>
               <w:rPr>
                 <w:rFonts w:ascii="Times New Roman" w:eastAsia="Symbol" w:hAnsi="Times New Roman" w:cs="Symbol"/>
-              </w:rPr>
-            </w:pPr>
+                <w:lang w:val="ru-RU"/>
+              </w:rPr>
+            </w:pPr>
+            <w:r>
+              <w:rPr>
+                <w:rFonts w:ascii="Times New Roman" w:eastAsia="Symbol" w:hAnsi="Times New Roman" w:cs="Symbol"/>
+                <w:lang w:val="ru-RU"/>
+              </w:rPr>
+              <w:t>0</w:t>
+            </w:r>
           </w:p>
         </w:tc>
         <w:tc>
@@ -18247,8 +21351,16 @@
               <w:jc w:val="center"/>
               <w:rPr>
                 <w:rFonts w:ascii="Times New Roman" w:eastAsia="Symbol" w:hAnsi="Times New Roman" w:cs="Symbol"/>
-              </w:rPr>
-            </w:pPr>
+                <w:lang w:val="ru-RU"/>
+              </w:rPr>
+            </w:pPr>
+            <w:r>
+              <w:rPr>
+                <w:rFonts w:ascii="Times New Roman" w:eastAsia="Symbol" w:hAnsi="Times New Roman" w:cs="Symbol"/>
+                <w:lang w:val="ru-RU"/>
+              </w:rPr>
+              <w:t>*</w:t>
+            </w:r>
           </w:p>
         </w:tc>
         <w:tc>
@@ -18267,8 +21379,16 @@
               <w:jc w:val="center"/>
               <w:rPr>
                 <w:rFonts w:ascii="Times New Roman" w:eastAsia="Symbol" w:hAnsi="Times New Roman" w:cs="Symbol"/>
-              </w:rPr>
-            </w:pPr>
+                <w:lang w:val="ru-RU"/>
+              </w:rPr>
+            </w:pPr>
+            <w:r>
+              <w:rPr>
+                <w:rFonts w:ascii="Times New Roman" w:eastAsia="Symbol" w:hAnsi="Times New Roman" w:cs="Symbol"/>
+                <w:lang w:val="ru-RU"/>
+              </w:rPr>
+              <w:t>0</w:t>
+            </w:r>
           </w:p>
         </w:tc>
       </w:tr>
@@ -18397,7 +21517,7 @@
               <w:left w:val="single" w:sz="4" w:space="0" w:color="000001"/>
               <w:bottom w:val="single" w:sz="4" w:space="0" w:color="000001"/>
             </w:tcBorders>
-            <w:shd w:val="clear" w:color="auto" w:fill="FFFFFF"/>
+            <w:shd w:val="clear" w:color="auto" w:fill="auto"/>
           </w:tcPr>
           <w:p>
             <w:pPr>
@@ -18425,7 +21545,7 @@
               <w:left w:val="single" w:sz="4" w:space="0" w:color="000001"/>
               <w:bottom w:val="single" w:sz="4" w:space="0" w:color="000001"/>
             </w:tcBorders>
-            <w:shd w:val="clear" w:color="auto" w:fill="FFFFFF"/>
+            <w:shd w:val="clear" w:color="auto" w:fill="auto"/>
           </w:tcPr>
           <w:p>
             <w:pPr>
@@ -18458,8 +21578,16 @@
               <w:jc w:val="center"/>
               <w:rPr>
                 <w:rFonts w:ascii="Times New Roman" w:eastAsia="Symbol" w:hAnsi="Times New Roman" w:cs="Symbol"/>
-              </w:rPr>
-            </w:pPr>
+                <w:lang w:val="ru-RU"/>
+              </w:rPr>
+            </w:pPr>
+            <w:r>
+              <w:rPr>
+                <w:rFonts w:ascii="Times New Roman" w:eastAsia="Symbol" w:hAnsi="Times New Roman" w:cs="Symbol"/>
+                <w:lang w:val="ru-RU"/>
+              </w:rPr>
+              <w:t>1</w:t>
+            </w:r>
           </w:p>
         </w:tc>
         <w:tc>
@@ -18477,8 +21605,16 @@
               <w:jc w:val="center"/>
               <w:rPr>
                 <w:rFonts w:ascii="Times New Roman" w:eastAsia="Symbol" w:hAnsi="Times New Roman" w:cs="Symbol"/>
-              </w:rPr>
-            </w:pPr>
+                <w:lang w:val="ru-RU"/>
+              </w:rPr>
+            </w:pPr>
+            <w:r>
+              <w:rPr>
+                <w:rFonts w:ascii="Times New Roman" w:eastAsia="Symbol" w:hAnsi="Times New Roman" w:cs="Symbol"/>
+                <w:lang w:val="ru-RU"/>
+              </w:rPr>
+              <w:t>1</w:t>
+            </w:r>
           </w:p>
         </w:tc>
         <w:tc>
@@ -18497,8 +21633,16 @@
               <w:jc w:val="center"/>
               <w:rPr>
                 <w:rFonts w:ascii="Times New Roman" w:eastAsia="Symbol" w:hAnsi="Times New Roman" w:cs="Symbol"/>
-              </w:rPr>
-            </w:pPr>
+                <w:lang w:val="ru-RU"/>
+              </w:rPr>
+            </w:pPr>
+            <w:r>
+              <w:rPr>
+                <w:rFonts w:ascii="Times New Roman" w:eastAsia="Symbol" w:hAnsi="Times New Roman" w:cs="Symbol"/>
+                <w:lang w:val="ru-RU"/>
+              </w:rPr>
+              <w:t>0</w:t>
+            </w:r>
           </w:p>
         </w:tc>
       </w:tr>
@@ -18627,7 +21771,7 @@
               <w:left w:val="single" w:sz="4" w:space="0" w:color="000001"/>
               <w:bottom w:val="single" w:sz="4" w:space="0" w:color="000001"/>
             </w:tcBorders>
-            <w:shd w:val="clear" w:color="auto" w:fill="FFFFFF"/>
+            <w:shd w:val="clear" w:color="auto" w:fill="auto"/>
           </w:tcPr>
           <w:p>
             <w:pPr>
@@ -18655,7 +21799,7 @@
               <w:left w:val="single" w:sz="4" w:space="0" w:color="000001"/>
               <w:bottom w:val="single" w:sz="4" w:space="0" w:color="000001"/>
             </w:tcBorders>
-            <w:shd w:val="clear" w:color="auto" w:fill="FFFFFF"/>
+            <w:shd w:val="clear" w:color="auto" w:fill="auto"/>
           </w:tcPr>
           <w:p>
             <w:pPr>
@@ -18688,8 +21832,16 @@
               <w:jc w:val="center"/>
               <w:rPr>
                 <w:rFonts w:ascii="Times New Roman" w:eastAsia="Symbol" w:hAnsi="Times New Roman" w:cs="Symbol"/>
-              </w:rPr>
-            </w:pPr>
+                <w:lang w:val="ru-RU"/>
+              </w:rPr>
+            </w:pPr>
+            <w:r>
+              <w:rPr>
+                <w:rFonts w:ascii="Times New Roman" w:eastAsia="Symbol" w:hAnsi="Times New Roman" w:cs="Symbol"/>
+                <w:lang w:val="ru-RU"/>
+              </w:rPr>
+              <w:t>1</w:t>
+            </w:r>
           </w:p>
         </w:tc>
         <w:tc>
@@ -18707,8 +21859,16 @@
               <w:jc w:val="center"/>
               <w:rPr>
                 <w:rFonts w:ascii="Times New Roman" w:eastAsia="Symbol" w:hAnsi="Times New Roman" w:cs="Symbol"/>
-              </w:rPr>
-            </w:pPr>
+                <w:lang w:val="ru-RU"/>
+              </w:rPr>
+            </w:pPr>
+            <w:r>
+              <w:rPr>
+                <w:rFonts w:ascii="Times New Roman" w:eastAsia="Symbol" w:hAnsi="Times New Roman" w:cs="Symbol"/>
+                <w:lang w:val="ru-RU"/>
+              </w:rPr>
+              <w:t>0</w:t>
+            </w:r>
           </w:p>
         </w:tc>
         <w:tc>
@@ -18727,8 +21887,16 @@
               <w:jc w:val="center"/>
               <w:rPr>
                 <w:rFonts w:ascii="Times New Roman" w:eastAsia="Symbol" w:hAnsi="Times New Roman" w:cs="Symbol"/>
-              </w:rPr>
-            </w:pPr>
+                <w:lang w:val="ru-RU"/>
+              </w:rPr>
+            </w:pPr>
+            <w:r>
+              <w:rPr>
+                <w:rFonts w:ascii="Times New Roman" w:eastAsia="Symbol" w:hAnsi="Times New Roman" w:cs="Symbol"/>
+                <w:lang w:val="ru-RU"/>
+              </w:rPr>
+              <w:t>1</w:t>
+            </w:r>
           </w:p>
         </w:tc>
       </w:tr>
@@ -18857,7 +22025,7 @@
               <w:left w:val="single" w:sz="4" w:space="0" w:color="000001"/>
               <w:bottom w:val="single" w:sz="4" w:space="0" w:color="000001"/>
             </w:tcBorders>
-            <w:shd w:val="clear" w:color="auto" w:fill="FFFFFF"/>
+            <w:shd w:val="clear" w:color="auto" w:fill="auto"/>
           </w:tcPr>
           <w:p>
             <w:pPr>
@@ -18885,7 +22053,7 @@
               <w:left w:val="single" w:sz="4" w:space="0" w:color="000001"/>
               <w:bottom w:val="single" w:sz="4" w:space="0" w:color="000001"/>
             </w:tcBorders>
-            <w:shd w:val="clear" w:color="auto" w:fill="FFFFFF"/>
+            <w:shd w:val="clear" w:color="auto" w:fill="auto"/>
           </w:tcPr>
           <w:p>
             <w:pPr>
@@ -18918,8 +22086,16 @@
               <w:jc w:val="center"/>
               <w:rPr>
                 <w:rFonts w:ascii="Times New Roman" w:eastAsia="Symbol" w:hAnsi="Times New Roman" w:cs="Symbol"/>
-              </w:rPr>
-            </w:pPr>
+                <w:lang w:val="ru-RU"/>
+              </w:rPr>
+            </w:pPr>
+            <w:r>
+              <w:rPr>
+                <w:rFonts w:ascii="Times New Roman" w:eastAsia="Symbol" w:hAnsi="Times New Roman" w:cs="Symbol"/>
+                <w:lang w:val="ru-RU"/>
+              </w:rPr>
+              <w:t>0</w:t>
+            </w:r>
           </w:p>
         </w:tc>
         <w:tc>
@@ -18939,6 +22115,12 @@
                 <w:rFonts w:ascii="Times New Roman" w:eastAsia="Symbol" w:hAnsi="Times New Roman" w:cs="Symbol"/>
               </w:rPr>
             </w:pPr>
+            <w:r>
+              <w:rPr>
+                <w:rFonts w:ascii="Times New Roman" w:eastAsia="Symbol" w:hAnsi="Times New Roman" w:cs="Symbol"/>
+              </w:rPr>
+              <w:t>0</w:t>
+            </w:r>
           </w:p>
         </w:tc>
         <w:tc>
@@ -18959,6 +22141,12 @@
                 <w:rFonts w:ascii="Times New Roman" w:eastAsia="Symbol" w:hAnsi="Times New Roman" w:cs="Symbol"/>
               </w:rPr>
             </w:pPr>
+            <w:r>
+              <w:rPr>
+                <w:rFonts w:ascii="Times New Roman" w:eastAsia="Symbol" w:hAnsi="Times New Roman" w:cs="Symbol"/>
+              </w:rPr>
+              <w:t>*</w:t>
+            </w:r>
           </w:p>
         </w:tc>
       </w:tr>
@@ -19087,7 +22275,7 @@
               <w:left w:val="single" w:sz="4" w:space="0" w:color="000001"/>
               <w:bottom w:val="single" w:sz="4" w:space="0" w:color="000001"/>
             </w:tcBorders>
-            <w:shd w:val="clear" w:color="auto" w:fill="FFFFFF"/>
+            <w:shd w:val="clear" w:color="auto" w:fill="auto"/>
           </w:tcPr>
           <w:p>
             <w:pPr>
@@ -19115,7 +22303,7 @@
               <w:left w:val="single" w:sz="4" w:space="0" w:color="000001"/>
               <w:bottom w:val="single" w:sz="4" w:space="0" w:color="000001"/>
             </w:tcBorders>
-            <w:shd w:val="clear" w:color="auto" w:fill="FFFFFF"/>
+            <w:shd w:val="clear" w:color="auto" w:fill="auto"/>
           </w:tcPr>
           <w:p>
             <w:pPr>
@@ -19148,8 +22336,16 @@
               <w:jc w:val="center"/>
               <w:rPr>
                 <w:rFonts w:ascii="Times New Roman" w:eastAsia="Symbol" w:hAnsi="Times New Roman" w:cs="Symbol"/>
-              </w:rPr>
-            </w:pPr>
+                <w:lang w:val="ru-RU"/>
+              </w:rPr>
+            </w:pPr>
+            <w:r>
+              <w:rPr>
+                <w:rFonts w:ascii="Times New Roman" w:eastAsia="Symbol" w:hAnsi="Times New Roman" w:cs="Symbol"/>
+                <w:lang w:val="ru-RU"/>
+              </w:rPr>
+              <w:t>0</w:t>
+            </w:r>
           </w:p>
         </w:tc>
         <w:tc>
@@ -19167,8 +22363,16 @@
               <w:jc w:val="center"/>
               <w:rPr>
                 <w:rFonts w:ascii="Times New Roman" w:eastAsia="Symbol" w:hAnsi="Times New Roman" w:cs="Symbol"/>
-              </w:rPr>
-            </w:pPr>
+                <w:lang w:val="ru-RU"/>
+              </w:rPr>
+            </w:pPr>
+            <w:r>
+              <w:rPr>
+                <w:rFonts w:ascii="Times New Roman" w:eastAsia="Symbol" w:hAnsi="Times New Roman" w:cs="Symbol"/>
+                <w:lang w:val="ru-RU"/>
+              </w:rPr>
+              <w:t>*</w:t>
+            </w:r>
           </w:p>
         </w:tc>
         <w:tc>
@@ -19187,8 +22391,16 @@
               <w:jc w:val="center"/>
               <w:rPr>
                 <w:rFonts w:ascii="Times New Roman" w:eastAsia="Symbol" w:hAnsi="Times New Roman" w:cs="Symbol"/>
-              </w:rPr>
-            </w:pPr>
+                <w:lang w:val="ru-RU"/>
+              </w:rPr>
+            </w:pPr>
+            <w:r>
+              <w:rPr>
+                <w:rFonts w:ascii="Times New Roman" w:eastAsia="Symbol" w:hAnsi="Times New Roman" w:cs="Symbol"/>
+                <w:lang w:val="ru-RU"/>
+              </w:rPr>
+              <w:t>0</w:t>
+            </w:r>
           </w:p>
         </w:tc>
       </w:tr>
@@ -19317,7 +22529,7 @@
               <w:left w:val="single" w:sz="4" w:space="0" w:color="000001"/>
               <w:bottom w:val="single" w:sz="4" w:space="0" w:color="000001"/>
             </w:tcBorders>
-            <w:shd w:val="clear" w:color="auto" w:fill="FFFFFF"/>
+            <w:shd w:val="clear" w:color="auto" w:fill="auto"/>
           </w:tcPr>
           <w:p>
             <w:pPr>
@@ -19345,7 +22557,7 @@
               <w:left w:val="single" w:sz="4" w:space="0" w:color="000001"/>
               <w:bottom w:val="single" w:sz="4" w:space="0" w:color="000001"/>
             </w:tcBorders>
-            <w:shd w:val="clear" w:color="auto" w:fill="FFFFFF"/>
+            <w:shd w:val="clear" w:color="auto" w:fill="auto"/>
           </w:tcPr>
           <w:p>
             <w:pPr>
@@ -19378,8 +22590,16 @@
               <w:jc w:val="center"/>
               <w:rPr>
                 <w:rFonts w:ascii="Times New Roman" w:eastAsia="Symbol" w:hAnsi="Times New Roman" w:cs="Symbol"/>
-              </w:rPr>
-            </w:pPr>
+                <w:lang w:val="ru-RU"/>
+              </w:rPr>
+            </w:pPr>
+            <w:r>
+              <w:rPr>
+                <w:rFonts w:ascii="Times New Roman" w:eastAsia="Symbol" w:hAnsi="Times New Roman" w:cs="Symbol"/>
+                <w:lang w:val="ru-RU"/>
+              </w:rPr>
+              <w:t>1</w:t>
+            </w:r>
           </w:p>
         </w:tc>
         <w:tc>
@@ -19397,8 +22617,16 @@
               <w:jc w:val="center"/>
               <w:rPr>
                 <w:rFonts w:ascii="Times New Roman" w:eastAsia="Symbol" w:hAnsi="Times New Roman" w:cs="Symbol"/>
-              </w:rPr>
-            </w:pPr>
+                <w:lang w:val="ru-RU"/>
+              </w:rPr>
+            </w:pPr>
+            <w:r>
+              <w:rPr>
+                <w:rFonts w:ascii="Times New Roman" w:eastAsia="Symbol" w:hAnsi="Times New Roman" w:cs="Symbol"/>
+                <w:lang w:val="ru-RU"/>
+              </w:rPr>
+              <w:t>1</w:t>
+            </w:r>
           </w:p>
         </w:tc>
         <w:tc>
@@ -19417,8 +22645,16 @@
               <w:jc w:val="center"/>
               <w:rPr>
                 <w:rFonts w:ascii="Times New Roman" w:eastAsia="Symbol" w:hAnsi="Times New Roman" w:cs="Symbol"/>
-              </w:rPr>
-            </w:pPr>
+                <w:lang w:val="ru-RU"/>
+              </w:rPr>
+            </w:pPr>
+            <w:r>
+              <w:rPr>
+                <w:rFonts w:ascii="Times New Roman" w:eastAsia="Symbol" w:hAnsi="Times New Roman" w:cs="Symbol"/>
+                <w:lang w:val="ru-RU"/>
+              </w:rPr>
+              <w:t>0</w:t>
+            </w:r>
           </w:p>
         </w:tc>
       </w:tr>
@@ -19547,7 +22783,7 @@
               <w:left w:val="single" w:sz="4" w:space="0" w:color="000001"/>
               <w:bottom w:val="single" w:sz="4" w:space="0" w:color="000001"/>
             </w:tcBorders>
-            <w:shd w:val="clear" w:color="auto" w:fill="FFFFFF"/>
+            <w:shd w:val="clear" w:color="auto" w:fill="auto"/>
           </w:tcPr>
           <w:p>
             <w:pPr>
@@ -19575,7 +22811,7 @@
               <w:left w:val="single" w:sz="4" w:space="0" w:color="000001"/>
               <w:bottom w:val="single" w:sz="4" w:space="0" w:color="000001"/>
             </w:tcBorders>
-            <w:shd w:val="clear" w:color="auto" w:fill="FFFFFF"/>
+            <w:shd w:val="clear" w:color="auto" w:fill="auto"/>
           </w:tcPr>
           <w:p>
             <w:pPr>
@@ -19608,8 +22844,16 @@
               <w:jc w:val="center"/>
               <w:rPr>
                 <w:rFonts w:ascii="Times New Roman" w:eastAsia="Symbol" w:hAnsi="Times New Roman" w:cs="Symbol"/>
-              </w:rPr>
-            </w:pPr>
+                <w:lang w:val="ru-RU"/>
+              </w:rPr>
+            </w:pPr>
+            <w:r>
+              <w:rPr>
+                <w:rFonts w:ascii="Times New Roman" w:eastAsia="Symbol" w:hAnsi="Times New Roman" w:cs="Symbol"/>
+                <w:lang w:val="ru-RU"/>
+              </w:rPr>
+              <w:t>1</w:t>
+            </w:r>
           </w:p>
         </w:tc>
         <w:tc>
@@ -19627,8 +22871,16 @@
               <w:jc w:val="center"/>
               <w:rPr>
                 <w:rFonts w:ascii="Times New Roman" w:eastAsia="Symbol" w:hAnsi="Times New Roman" w:cs="Symbol"/>
-              </w:rPr>
-            </w:pPr>
+                <w:lang w:val="ru-RU"/>
+              </w:rPr>
+            </w:pPr>
+            <w:r>
+              <w:rPr>
+                <w:rFonts w:ascii="Times New Roman" w:eastAsia="Symbol" w:hAnsi="Times New Roman" w:cs="Symbol"/>
+                <w:lang w:val="ru-RU"/>
+              </w:rPr>
+              <w:t>0</w:t>
+            </w:r>
           </w:p>
         </w:tc>
         <w:tc>
@@ -19647,8 +22899,16 @@
               <w:jc w:val="center"/>
               <w:rPr>
                 <w:rFonts w:ascii="Times New Roman" w:eastAsia="Symbol" w:hAnsi="Times New Roman" w:cs="Symbol"/>
-              </w:rPr>
-            </w:pPr>
+                <w:lang w:val="ru-RU"/>
+              </w:rPr>
+            </w:pPr>
+            <w:r>
+              <w:rPr>
+                <w:rFonts w:ascii="Times New Roman" w:eastAsia="Symbol" w:hAnsi="Times New Roman" w:cs="Symbol"/>
+                <w:lang w:val="ru-RU"/>
+              </w:rPr>
+              <w:t>1</w:t>
+            </w:r>
           </w:p>
         </w:tc>
       </w:tr>
@@ -19777,7 +23037,7 @@
               <w:left w:val="single" w:sz="4" w:space="0" w:color="000001"/>
               <w:bottom w:val="single" w:sz="4" w:space="0" w:color="000001"/>
             </w:tcBorders>
-            <w:shd w:val="clear" w:color="auto" w:fill="FFFFFF"/>
+            <w:shd w:val="clear" w:color="auto" w:fill="auto"/>
           </w:tcPr>
           <w:p>
             <w:pPr>
@@ -19805,7 +23065,7 @@
               <w:left w:val="single" w:sz="4" w:space="0" w:color="000001"/>
               <w:bottom w:val="single" w:sz="4" w:space="0" w:color="000001"/>
             </w:tcBorders>
-            <w:shd w:val="clear" w:color="auto" w:fill="FFFFFF"/>
+            <w:shd w:val="clear" w:color="auto" w:fill="auto"/>
           </w:tcPr>
           <w:p>
             <w:pPr>
@@ -19838,8 +23098,16 @@
               <w:jc w:val="center"/>
               <w:rPr>
                 <w:rFonts w:ascii="Times New Roman" w:eastAsia="Symbol" w:hAnsi="Times New Roman" w:cs="Symbol"/>
-              </w:rPr>
-            </w:pPr>
+                <w:lang w:val="ru-RU"/>
+              </w:rPr>
+            </w:pPr>
+            <w:r>
+              <w:rPr>
+                <w:rFonts w:ascii="Times New Roman" w:eastAsia="Symbol" w:hAnsi="Times New Roman" w:cs="Symbol"/>
+                <w:lang w:val="ru-RU"/>
+              </w:rPr>
+              <w:t>0</w:t>
+            </w:r>
           </w:p>
         </w:tc>
         <w:tc>
@@ -19859,6 +23127,12 @@
                 <w:rFonts w:ascii="Times New Roman" w:eastAsia="Symbol" w:hAnsi="Times New Roman" w:cs="Symbol"/>
               </w:rPr>
             </w:pPr>
+            <w:r>
+              <w:rPr>
+                <w:rFonts w:ascii="Times New Roman" w:eastAsia="Symbol" w:hAnsi="Times New Roman" w:cs="Symbol"/>
+              </w:rPr>
+              <w:t>0</w:t>
+            </w:r>
           </w:p>
         </w:tc>
         <w:tc>
@@ -19879,6 +23153,12 @@
                 <w:rFonts w:ascii="Times New Roman" w:eastAsia="Symbol" w:hAnsi="Times New Roman" w:cs="Symbol"/>
               </w:rPr>
             </w:pPr>
+            <w:r>
+              <w:rPr>
+                <w:rFonts w:ascii="Times New Roman" w:eastAsia="Symbol" w:hAnsi="Times New Roman" w:cs="Symbol"/>
+              </w:rPr>
+              <w:t>*</w:t>
+            </w:r>
           </w:p>
         </w:tc>
       </w:tr>
@@ -20071,8 +23351,13 @@
                 <w:lang w:val="uk-UA"/>
               </w:rPr>
             </w:pPr>
-            <w:bookmarkStart w:id="0" w:name="_GoBack"/>
-            <w:bookmarkEnd w:id="0"/>
+            <w:r>
+              <w:rPr>
+                <w:rFonts w:ascii="Times New Roman" w:eastAsia="Symbol" w:hAnsi="Times New Roman" w:cs="Symbol"/>
+                <w:lang w:val="uk-UA"/>
+              </w:rPr>
+              <w:t>0</w:t>
+            </w:r>
           </w:p>
         </w:tc>
         <w:tc>
@@ -20090,9 +23375,16 @@
               <w:jc w:val="center"/>
               <w:rPr>
                 <w:rFonts w:ascii="Times New Roman" w:eastAsia="Symbol" w:hAnsi="Times New Roman" w:cs="Symbol"/>
-                <w:lang w:val="uk-UA"/>
-              </w:rPr>
-            </w:pPr>
+                <w:lang w:val="ru-RU"/>
+              </w:rPr>
+            </w:pPr>
+            <w:r>
+              <w:rPr>
+                <w:rFonts w:ascii="Times New Roman" w:eastAsia="Symbol" w:hAnsi="Times New Roman" w:cs="Symbol"/>
+                <w:lang w:val="ru-RU"/>
+              </w:rPr>
+              <w:t>*</w:t>
+            </w:r>
           </w:p>
         </w:tc>
         <w:tc>
@@ -20111,9 +23403,16 @@
               <w:jc w:val="center"/>
               <w:rPr>
                 <w:rFonts w:ascii="Times New Roman" w:eastAsia="Symbol" w:hAnsi="Times New Roman" w:cs="Symbol"/>
-                <w:lang w:val="uk-UA"/>
-              </w:rPr>
-            </w:pPr>
+                <w:lang w:val="ru-RU"/>
+              </w:rPr>
+            </w:pPr>
+            <w:r>
+              <w:rPr>
+                <w:rFonts w:ascii="Times New Roman" w:eastAsia="Symbol" w:hAnsi="Times New Roman" w:cs="Symbol"/>
+                <w:lang w:val="ru-RU"/>
+              </w:rPr>
+              <w:t>0</w:t>
+            </w:r>
           </w:p>
         </w:tc>
       </w:tr>
@@ -20306,6 +23605,13 @@
                 <w:lang w:val="uk-UA"/>
               </w:rPr>
             </w:pPr>
+            <w:r>
+              <w:rPr>
+                <w:rFonts w:ascii="Times New Roman" w:eastAsia="Symbol" w:hAnsi="Times New Roman" w:cs="Symbol"/>
+                <w:lang w:val="uk-UA"/>
+              </w:rPr>
+              <w:t>1</w:t>
+            </w:r>
           </w:p>
         </w:tc>
         <w:tc>
@@ -20326,6 +23632,13 @@
                 <w:lang w:val="uk-UA"/>
               </w:rPr>
             </w:pPr>
+            <w:r>
+              <w:rPr>
+                <w:rFonts w:ascii="Times New Roman" w:eastAsia="Symbol" w:hAnsi="Times New Roman" w:cs="Symbol"/>
+                <w:lang w:val="uk-UA"/>
+              </w:rPr>
+              <w:t>1</w:t>
+            </w:r>
           </w:p>
         </w:tc>
         <w:tc>
@@ -20347,6 +23660,13 @@
                 <w:lang w:val="uk-UA"/>
               </w:rPr>
             </w:pPr>
+            <w:r>
+              <w:rPr>
+                <w:rFonts w:ascii="Times New Roman" w:eastAsia="Symbol" w:hAnsi="Times New Roman" w:cs="Symbol"/>
+                <w:lang w:val="uk-UA"/>
+              </w:rPr>
+              <w:t>0</w:t>
+            </w:r>
           </w:p>
         </w:tc>
       </w:tr>
@@ -20539,6 +23859,13 @@
                 <w:lang w:val="uk-UA"/>
               </w:rPr>
             </w:pPr>
+            <w:r>
+              <w:rPr>
+                <w:rFonts w:ascii="Times New Roman" w:eastAsia="Symbol" w:hAnsi="Times New Roman" w:cs="Symbol"/>
+                <w:lang w:val="uk-UA"/>
+              </w:rPr>
+              <w:t>0</w:t>
+            </w:r>
           </w:p>
         </w:tc>
         <w:tc>
@@ -20556,9 +23883,16 @@
               <w:jc w:val="center"/>
               <w:rPr>
                 <w:rFonts w:ascii="Times New Roman" w:eastAsia="Symbol" w:hAnsi="Times New Roman" w:cs="Symbol"/>
-                <w:lang w:val="uk-UA"/>
-              </w:rPr>
-            </w:pPr>
+                <w:lang w:val="ru-RU"/>
+              </w:rPr>
+            </w:pPr>
+            <w:r>
+              <w:rPr>
+                <w:rFonts w:ascii="Times New Roman" w:eastAsia="Symbol" w:hAnsi="Times New Roman" w:cs="Symbol"/>
+                <w:lang w:val="ru-RU"/>
+              </w:rPr>
+              <w:t>*</w:t>
+            </w:r>
           </w:p>
         </w:tc>
         <w:tc>
@@ -20577,9 +23911,16 @@
               <w:jc w:val="center"/>
               <w:rPr>
                 <w:rFonts w:ascii="Times New Roman" w:eastAsia="Symbol" w:hAnsi="Times New Roman" w:cs="Symbol"/>
-                <w:lang w:val="uk-UA"/>
-              </w:rPr>
-            </w:pPr>
+                <w:lang w:val="ru-RU"/>
+              </w:rPr>
+            </w:pPr>
+            <w:r>
+              <w:rPr>
+                <w:rFonts w:ascii="Times New Roman" w:eastAsia="Symbol" w:hAnsi="Times New Roman" w:cs="Symbol"/>
+                <w:lang w:val="ru-RU"/>
+              </w:rPr>
+              <w:t>0</w:t>
+            </w:r>
           </w:p>
         </w:tc>
       </w:tr>
@@ -20772,6 +24113,13 @@
                 <w:lang w:val="uk-UA"/>
               </w:rPr>
             </w:pPr>
+            <w:r>
+              <w:rPr>
+                <w:rFonts w:ascii="Times New Roman" w:eastAsia="Symbol" w:hAnsi="Times New Roman" w:cs="Symbol"/>
+                <w:lang w:val="uk-UA"/>
+              </w:rPr>
+              <w:t>1</w:t>
+            </w:r>
           </w:p>
         </w:tc>
         <w:tc>
@@ -20792,6 +24140,13 @@
                 <w:lang w:val="uk-UA"/>
               </w:rPr>
             </w:pPr>
+            <w:r>
+              <w:rPr>
+                <w:rFonts w:ascii="Times New Roman" w:eastAsia="Symbol" w:hAnsi="Times New Roman" w:cs="Symbol"/>
+                <w:lang w:val="uk-UA"/>
+              </w:rPr>
+              <w:t>1</w:t>
+            </w:r>
           </w:p>
         </w:tc>
         <w:tc>
@@ -20813,6 +24168,13 @@
                 <w:lang w:val="uk-UA"/>
               </w:rPr>
             </w:pPr>
+            <w:r>
+              <w:rPr>
+                <w:rFonts w:ascii="Times New Roman" w:eastAsia="Symbol" w:hAnsi="Times New Roman" w:cs="Symbol"/>
+                <w:lang w:val="uk-UA"/>
+              </w:rPr>
+              <w:t>0</w:t>
+            </w:r>
           </w:p>
         </w:tc>
       </w:tr>
@@ -21005,6 +24367,13 @@
                 <w:lang w:val="uk-UA"/>
               </w:rPr>
             </w:pPr>
+            <w:r>
+              <w:rPr>
+                <w:rFonts w:ascii="Times New Roman" w:eastAsia="Symbol" w:hAnsi="Times New Roman" w:cs="Symbol"/>
+                <w:lang w:val="uk-UA"/>
+              </w:rPr>
+              <w:t>0</w:t>
+            </w:r>
           </w:p>
         </w:tc>
         <w:tc>
@@ -21022,9 +24391,16 @@
               <w:jc w:val="center"/>
               <w:rPr>
                 <w:rFonts w:ascii="Times New Roman" w:eastAsia="Symbol" w:hAnsi="Times New Roman" w:cs="Symbol"/>
-                <w:lang w:val="uk-UA"/>
-              </w:rPr>
-            </w:pPr>
+                <w:lang w:val="ru-RU"/>
+              </w:rPr>
+            </w:pPr>
+            <w:r>
+              <w:rPr>
+                <w:rFonts w:ascii="Times New Roman" w:eastAsia="Symbol" w:hAnsi="Times New Roman" w:cs="Symbol"/>
+                <w:lang w:val="ru-RU"/>
+              </w:rPr>
+              <w:t>*</w:t>
+            </w:r>
           </w:p>
         </w:tc>
         <w:tc>
@@ -21043,9 +24419,16 @@
               <w:jc w:val="center"/>
               <w:rPr>
                 <w:rFonts w:ascii="Times New Roman" w:eastAsia="Symbol" w:hAnsi="Times New Roman" w:cs="Symbol"/>
-                <w:lang w:val="uk-UA"/>
-              </w:rPr>
-            </w:pPr>
+                <w:lang w:val="ru-RU"/>
+              </w:rPr>
+            </w:pPr>
+            <w:r>
+              <w:rPr>
+                <w:rFonts w:ascii="Times New Roman" w:eastAsia="Symbol" w:hAnsi="Times New Roman" w:cs="Symbol"/>
+                <w:lang w:val="ru-RU"/>
+              </w:rPr>
+              <w:t>0</w:t>
+            </w:r>
           </w:p>
         </w:tc>
       </w:tr>
@@ -21078,6 +24461,7 @@
                 <w:szCs w:val="24"/>
                 <w:lang w:val="uk-UA"/>
               </w:rPr>
+              <w:lastRenderedPageBreak/>
               <w:t>1</w:t>
             </w:r>
           </w:p>
@@ -21238,6 +24622,13 @@
                 <w:lang w:val="uk-UA"/>
               </w:rPr>
             </w:pPr>
+            <w:r>
+              <w:rPr>
+                <w:rFonts w:ascii="Times New Roman" w:eastAsia="Symbol" w:hAnsi="Times New Roman" w:cs="Symbol"/>
+                <w:lang w:val="uk-UA"/>
+              </w:rPr>
+              <w:t>0</w:t>
+            </w:r>
           </w:p>
         </w:tc>
         <w:tc>
@@ -21255,9 +24646,14 @@
               <w:jc w:val="center"/>
               <w:rPr>
                 <w:rFonts w:ascii="Times New Roman" w:eastAsia="Symbol" w:hAnsi="Times New Roman" w:cs="Symbol"/>
-                <w:lang w:val="uk-UA"/>
-              </w:rPr>
-            </w:pPr>
+              </w:rPr>
+            </w:pPr>
+            <w:r>
+              <w:rPr>
+                <w:rFonts w:ascii="Times New Roman" w:eastAsia="Symbol" w:hAnsi="Times New Roman" w:cs="Symbol"/>
+              </w:rPr>
+              <w:t>0</w:t>
+            </w:r>
           </w:p>
         </w:tc>
         <w:tc>
@@ -21276,9 +24672,14 @@
               <w:jc w:val="center"/>
               <w:rPr>
                 <w:rFonts w:ascii="Times New Roman" w:eastAsia="Symbol" w:hAnsi="Times New Roman" w:cs="Symbol"/>
-                <w:lang w:val="uk-UA"/>
-              </w:rPr>
-            </w:pPr>
+              </w:rPr>
+            </w:pPr>
+            <w:r>
+              <w:rPr>
+                <w:rFonts w:ascii="Times New Roman" w:eastAsia="Symbol" w:hAnsi="Times New Roman" w:cs="Symbol"/>
+              </w:rPr>
+              <w:t>*</w:t>
+            </w:r>
           </w:p>
         </w:tc>
       </w:tr>
@@ -21471,6 +24872,13 @@
                 <w:lang w:val="uk-UA"/>
               </w:rPr>
             </w:pPr>
+            <w:r>
+              <w:rPr>
+                <w:rFonts w:ascii="Times New Roman" w:eastAsia="Symbol" w:hAnsi="Times New Roman" w:cs="Symbol"/>
+                <w:lang w:val="uk-UA"/>
+              </w:rPr>
+              <w:t>0</w:t>
+            </w:r>
           </w:p>
         </w:tc>
         <w:tc>
@@ -21488,9 +24896,16 @@
               <w:jc w:val="center"/>
               <w:rPr>
                 <w:rFonts w:ascii="Times New Roman" w:eastAsia="Symbol" w:hAnsi="Times New Roman" w:cs="Symbol"/>
-                <w:lang w:val="uk-UA"/>
-              </w:rPr>
-            </w:pPr>
+                <w:lang w:val="ru-RU"/>
+              </w:rPr>
+            </w:pPr>
+            <w:r>
+              <w:rPr>
+                <w:rFonts w:ascii="Times New Roman" w:eastAsia="Symbol" w:hAnsi="Times New Roman" w:cs="Symbol"/>
+                <w:lang w:val="ru-RU"/>
+              </w:rPr>
+              <w:t>*</w:t>
+            </w:r>
           </w:p>
         </w:tc>
         <w:tc>
@@ -21509,9 +24924,16 @@
               <w:jc w:val="center"/>
               <w:rPr>
                 <w:rFonts w:ascii="Times New Roman" w:eastAsia="Symbol" w:hAnsi="Times New Roman" w:cs="Symbol"/>
-                <w:lang w:val="uk-UA"/>
-              </w:rPr>
-            </w:pPr>
+                <w:lang w:val="ru-RU"/>
+              </w:rPr>
+            </w:pPr>
+            <w:r>
+              <w:rPr>
+                <w:rFonts w:ascii="Times New Roman" w:eastAsia="Symbol" w:hAnsi="Times New Roman" w:cs="Symbol"/>
+                <w:lang w:val="ru-RU"/>
+              </w:rPr>
+              <w:t>0</w:t>
+            </w:r>
           </w:p>
         </w:tc>
       </w:tr>
@@ -21704,6 +25126,13 @@
                 <w:lang w:val="uk-UA"/>
               </w:rPr>
             </w:pPr>
+            <w:r>
+              <w:rPr>
+                <w:rFonts w:ascii="Times New Roman" w:eastAsia="Symbol" w:hAnsi="Times New Roman" w:cs="Symbol"/>
+                <w:lang w:val="uk-UA"/>
+              </w:rPr>
+              <w:t>0</w:t>
+            </w:r>
           </w:p>
         </w:tc>
         <w:tc>
@@ -21721,9 +25150,14 @@
               <w:jc w:val="center"/>
               <w:rPr>
                 <w:rFonts w:ascii="Times New Roman" w:eastAsia="Symbol" w:hAnsi="Times New Roman" w:cs="Symbol"/>
-                <w:lang w:val="uk-UA"/>
-              </w:rPr>
-            </w:pPr>
+              </w:rPr>
+            </w:pPr>
+            <w:r>
+              <w:rPr>
+                <w:rFonts w:ascii="Times New Roman" w:eastAsia="Symbol" w:hAnsi="Times New Roman" w:cs="Symbol"/>
+              </w:rPr>
+              <w:t>0</w:t>
+            </w:r>
           </w:p>
         </w:tc>
         <w:tc>
@@ -21742,9 +25176,14 @@
               <w:jc w:val="center"/>
               <w:rPr>
                 <w:rFonts w:ascii="Times New Roman" w:eastAsia="Symbol" w:hAnsi="Times New Roman" w:cs="Symbol"/>
-                <w:lang w:val="uk-UA"/>
-              </w:rPr>
-            </w:pPr>
+              </w:rPr>
+            </w:pPr>
+            <w:r>
+              <w:rPr>
+                <w:rFonts w:ascii="Times New Roman" w:eastAsia="Symbol" w:hAnsi="Times New Roman" w:cs="Symbol"/>
+              </w:rPr>
+              <w:t>*</w:t>
+            </w:r>
           </w:p>
         </w:tc>
       </w:tr>
@@ -23092,7 +26531,6 @@
                 <w:szCs w:val="24"/>
                 <w:lang w:val="uk-UA"/>
               </w:rPr>
-              <w:lastRenderedPageBreak/>
               <w:t>1</w:t>
             </w:r>
           </w:p>
@@ -23884,6 +27322,10 @@
     </w:sectPr>
   </w:body>
 </w:document>
+</file>
+
+<file path=word/numbering.xml><?xml version="1.0" encoding="utf-8"?>
+<w:numbering xmlns:wpc="http://schemas.microsoft.com/office/word/2010/wordprocessingCanvas" xmlns:cx="http://schemas.microsoft.com/office/drawing/2014/chartex" xmlns:cx1="http://schemas.microsoft.com/office/drawing/2015/9/8/chartex" xmlns:cx2="http://schemas.microsoft.com/office/drawing/2015/10/21/chartex" xmlns:cx3="http://schemas.microsoft.com/office/drawing/2016/5/9/chartex" xmlns:cx4="http://schemas.microsoft.com/office/drawing/2016/5/10/chartex" xmlns:cx5="http://schemas.microsoft.com/office/drawing/2016/5/11/chartex" xmlns:cx6="http://schemas.microsoft.com/office/drawing/2016/5/12/chartex" xmlns:cx7="http://schemas.microsoft.com/office/drawing/2016/5/13/chartex" xmlns:cx8="http://schemas.microsoft.com/office/drawing/2016/5/14/chartex" xmlns:mc="http://schemas.openxmlformats.org/markup-compatibility/2006" xmlns:aink="http://schemas.microsoft.com/office/drawing/2016/ink" xmlns:am3d="http://schemas.microsoft.com/office/drawing/2017/model3d" xmlns:o="urn:schemas-microsoft-com:office:office" xmlns:r="http://schemas.openxmlformats.org/officeDocument/2006/relationships" xmlns:m="http://schemas.openxmlformats.org/officeDocument/2006/math" xmlns:v="urn:schemas-microsoft-com:vml" xmlns:wp14="http://schemas.microsoft.com/office/word/2010/wordprocessingDrawing" xmlns:wp="http://schemas.openxmlformats.org/drawingml/2006/wordprocessingDrawing" xmlns:w10="urn:schemas-microsoft-com:office:word" xmlns:w="http://schemas.openxmlformats.org/wordprocessingml/2006/main" xmlns:w14="http://schemas.microsoft.com/office/word/2010/wordml" xmlns:w15="http://schemas.microsoft.com/office/word/2012/wordml" xmlns:w16cid="http://schemas.microsoft.com/office/word/2016/wordml/cid" xmlns:w16se="http://schemas.microsoft.com/office/word/2015/wordml/symex" xmlns:wpg="http://schemas.microsoft.com/office/word/2010/wordprocessingGroup" xmlns:wpi="http://schemas.microsoft.com/office/word/2010/wordprocessingInk" xmlns:wne="http://schemas.microsoft.com/office/word/2006/wordml" xmlns:wps="http://schemas.microsoft.com/office/word/2010/wordprocessingShape" mc:Ignorable="w14 w15 w16se w16cid wp14"/>
 </file>
 
 <file path=word/styles.xml><?xml version="1.0" encoding="utf-8"?>
@@ -24354,7 +27796,6 @@
   <w:style w:type="character" w:default="1" w:styleId="DefaultParagraphFont">
     <w:name w:val="Default Paragraph Font"/>
     <w:uiPriority w:val="1"/>
-    <w:semiHidden/>
     <w:unhideWhenUsed/>
   </w:style>
   <w:style w:type="table" w:default="1" w:styleId="TableNormal">
@@ -24416,6 +27857,46 @@
       <w:color w:val="1F3763" w:themeColor="accent1" w:themeShade="7F"/>
       <w:sz w:val="24"/>
       <w:szCs w:val="24"/>
+    </w:rPr>
+  </w:style>
+  <w:style w:type="paragraph" w:styleId="BalloonText">
+    <w:name w:val="Balloon Text"/>
+    <w:basedOn w:val="Normal"/>
+    <w:link w:val="BalloonTextChar"/>
+    <w:uiPriority w:val="99"/>
+    <w:semiHidden/>
+    <w:unhideWhenUsed/>
+    <w:rsid w:val="000440FD"/>
+    <w:pPr>
+      <w:spacing w:after="0" w:line="240" w:lineRule="auto"/>
+    </w:pPr>
+    <w:rPr>
+      <w:rFonts w:ascii="Segoe UI" w:hAnsi="Segoe UI" w:cs="Segoe UI"/>
+      <w:sz w:val="18"/>
+      <w:szCs w:val="18"/>
+    </w:rPr>
+  </w:style>
+  <w:style w:type="character" w:customStyle="1" w:styleId="BalloonTextChar">
+    <w:name w:val="Balloon Text Char"/>
+    <w:basedOn w:val="DefaultParagraphFont"/>
+    <w:link w:val="BalloonText"/>
+    <w:uiPriority w:val="99"/>
+    <w:semiHidden/>
+    <w:rsid w:val="000440FD"/>
+    <w:rPr>
+      <w:rFonts w:ascii="Segoe UI" w:hAnsi="Segoe UI" w:cs="Segoe UI"/>
+      <w:sz w:val="18"/>
+      <w:szCs w:val="18"/>
+    </w:rPr>
+  </w:style>
+  <w:style w:type="character" w:styleId="PlaceholderText">
+    <w:name w:val="Placeholder Text"/>
+    <w:basedOn w:val="DefaultParagraphFont"/>
+    <w:uiPriority w:val="99"/>
+    <w:semiHidden/>
+    <w:rsid w:val="000440FD"/>
+    <w:rPr>
+      <w:color w:val="808080"/>
     </w:rPr>
   </w:style>
 </w:styles>

</xml_diff>